<commit_message>
Added the forgotten operation "DeleteExtendedBlock"
</commit_message>
<xml_diff>
--- a/ServiceInteractions/riv/ehr/blocking/trunk/docs/Tjanstekontraktsbeskrivning - Sparrtjansten.docx
+++ b/ServiceInteractions/riv/ehr/blocking/trunk/docs/Tjanstekontraktsbeskrivning - Sparrtjansten.docx
@@ -184,6 +184,8 @@
           <w:rStyle w:val="BodyTextChar"/>
         </w:rPr>
       </w:pPr>
+      <w:bookmarkStart w:id="0" w:name="_GoBack"/>
+      <w:bookmarkEnd w:id="0"/>
       <w:r>
         <w:br w:type="page"/>
       </w:r>
@@ -406,7 +408,7 @@
       <w:r>
         <w:fldChar w:fldCharType="separate"/>
       </w:r>
-      <w:hyperlink w:anchor="_Toc301787661" w:history="1">
+      <w:hyperlink w:anchor="_Toc301790237" w:history="1">
         <w:r>
           <w:rPr>
             <w:rStyle w:val="Hyperlnk"/>
@@ -448,7 +450,7 @@
           <w:rPr>
             <w:webHidden/>
           </w:rPr>
-          <w:instrText xml:space="preserve"> PAGEREF _Toc301787661 \h </w:instrText>
+          <w:instrText xml:space="preserve"> PAGEREF _Toc301790237 \h </w:instrText>
         </w:r>
         <w:r>
           <w:rPr>
@@ -493,7 +495,7 @@
           <w:lang w:eastAsia="sv-SE"/>
         </w:rPr>
       </w:pPr>
-      <w:hyperlink w:anchor="_Toc301787662" w:history="1">
+      <w:hyperlink w:anchor="_Toc301790238" w:history="1">
         <w:r>
           <w:rPr>
             <w:rStyle w:val="Hyperlnk"/>
@@ -535,7 +537,7 @@
           <w:rPr>
             <w:webHidden/>
           </w:rPr>
-          <w:instrText xml:space="preserve"> PAGEREF _Toc301787662 \h </w:instrText>
+          <w:instrText xml:space="preserve"> PAGEREF _Toc301790238 \h </w:instrText>
         </w:r>
         <w:r>
           <w:rPr>
@@ -580,7 +582,7 @@
           <w:lang w:eastAsia="sv-SE"/>
         </w:rPr>
       </w:pPr>
-      <w:hyperlink w:anchor="_Toc301787663" w:history="1">
+      <w:hyperlink w:anchor="_Toc301790239" w:history="1">
         <w:r>
           <w:rPr>
             <w:rStyle w:val="Hyperlnk"/>
@@ -622,7 +624,7 @@
           <w:rPr>
             <w:webHidden/>
           </w:rPr>
-          <w:instrText xml:space="preserve"> PAGEREF _Toc301787663 \h </w:instrText>
+          <w:instrText xml:space="preserve"> PAGEREF _Toc301790239 \h </w:instrText>
         </w:r>
         <w:r>
           <w:rPr>
@@ -667,7 +669,7 @@
           <w:lang w:eastAsia="sv-SE"/>
         </w:rPr>
       </w:pPr>
-      <w:hyperlink w:anchor="_Toc301787664" w:history="1">
+      <w:hyperlink w:anchor="_Toc301790240" w:history="1">
         <w:r>
           <w:rPr>
             <w:rStyle w:val="Hyperlnk"/>
@@ -709,7 +711,7 @@
           <w:rPr>
             <w:webHidden/>
           </w:rPr>
-          <w:instrText xml:space="preserve"> PAGEREF _Toc301787664 \h </w:instrText>
+          <w:instrText xml:space="preserve"> PAGEREF _Toc301790240 \h </w:instrText>
         </w:r>
         <w:r>
           <w:rPr>
@@ -754,7 +756,7 @@
           <w:lang w:eastAsia="sv-SE"/>
         </w:rPr>
       </w:pPr>
-      <w:hyperlink w:anchor="_Toc301787665" w:history="1">
+      <w:hyperlink w:anchor="_Toc301790241" w:history="1">
         <w:r>
           <w:rPr>
             <w:rStyle w:val="Hyperlnk"/>
@@ -796,7 +798,7 @@
           <w:rPr>
             <w:webHidden/>
           </w:rPr>
-          <w:instrText xml:space="preserve"> PAGEREF _Toc301787665 \h </w:instrText>
+          <w:instrText xml:space="preserve"> PAGEREF _Toc301790241 \h </w:instrText>
         </w:r>
         <w:r>
           <w:rPr>
@@ -841,7 +843,7 @@
           <w:lang w:eastAsia="sv-SE"/>
         </w:rPr>
       </w:pPr>
-      <w:hyperlink w:anchor="_Toc301787666" w:history="1">
+      <w:hyperlink w:anchor="_Toc301790242" w:history="1">
         <w:r>
           <w:rPr>
             <w:rStyle w:val="Hyperlnk"/>
@@ -883,7 +885,7 @@
           <w:rPr>
             <w:webHidden/>
           </w:rPr>
-          <w:instrText xml:space="preserve"> PAGEREF _Toc301787666 \h </w:instrText>
+          <w:instrText xml:space="preserve"> PAGEREF _Toc301790242 \h </w:instrText>
         </w:r>
         <w:r>
           <w:rPr>
@@ -928,7 +930,7 @@
           <w:lang w:eastAsia="sv-SE"/>
         </w:rPr>
       </w:pPr>
-      <w:hyperlink w:anchor="_Toc301787667" w:history="1">
+      <w:hyperlink w:anchor="_Toc301790243" w:history="1">
         <w:r>
           <w:rPr>
             <w:rStyle w:val="Hyperlnk"/>
@@ -970,7 +972,7 @@
           <w:rPr>
             <w:webHidden/>
           </w:rPr>
-          <w:instrText xml:space="preserve"> PAGEREF _Toc301787667 \h </w:instrText>
+          <w:instrText xml:space="preserve"> PAGEREF _Toc301790243 \h </w:instrText>
         </w:r>
         <w:r>
           <w:rPr>
@@ -1015,7 +1017,7 @@
           <w:lang w:eastAsia="sv-SE"/>
         </w:rPr>
       </w:pPr>
-      <w:hyperlink w:anchor="_Toc301787668" w:history="1">
+      <w:hyperlink w:anchor="_Toc301790244" w:history="1">
         <w:r>
           <w:rPr>
             <w:rStyle w:val="Hyperlnk"/>
@@ -1057,7 +1059,7 @@
           <w:rPr>
             <w:webHidden/>
           </w:rPr>
-          <w:instrText xml:space="preserve"> PAGEREF _Toc301787668 \h </w:instrText>
+          <w:instrText xml:space="preserve"> PAGEREF _Toc301790244 \h </w:instrText>
         </w:r>
         <w:r>
           <w:rPr>
@@ -1102,7 +1104,7 @@
           <w:lang w:eastAsia="sv-SE"/>
         </w:rPr>
       </w:pPr>
-      <w:hyperlink w:anchor="_Toc301787669" w:history="1">
+      <w:hyperlink w:anchor="_Toc301790245" w:history="1">
         <w:r>
           <w:rPr>
             <w:rStyle w:val="Hyperlnk"/>
@@ -1144,7 +1146,7 @@
           <w:rPr>
             <w:webHidden/>
           </w:rPr>
-          <w:instrText xml:space="preserve"> PAGEREF _Toc301787669 \h </w:instrText>
+          <w:instrText xml:space="preserve"> PAGEREF _Toc301790245 \h </w:instrText>
         </w:r>
         <w:r>
           <w:rPr>
@@ -1189,7 +1191,7 @@
           <w:lang w:eastAsia="sv-SE"/>
         </w:rPr>
       </w:pPr>
-      <w:hyperlink w:anchor="_Toc301787670" w:history="1">
+      <w:hyperlink w:anchor="_Toc301790246" w:history="1">
         <w:r>
           <w:rPr>
             <w:rStyle w:val="Hyperlnk"/>
@@ -1231,7 +1233,7 @@
           <w:rPr>
             <w:webHidden/>
           </w:rPr>
-          <w:instrText xml:space="preserve"> PAGEREF _Toc301787670 \h </w:instrText>
+          <w:instrText xml:space="preserve"> PAGEREF _Toc301790246 \h </w:instrText>
         </w:r>
         <w:r>
           <w:rPr>
@@ -1276,7 +1278,7 @@
           <w:lang w:eastAsia="sv-SE"/>
         </w:rPr>
       </w:pPr>
-      <w:hyperlink w:anchor="_Toc301787671" w:history="1">
+      <w:hyperlink w:anchor="_Toc301790247" w:history="1">
         <w:r>
           <w:rPr>
             <w:rStyle w:val="Hyperlnk"/>
@@ -1318,7 +1320,7 @@
           <w:rPr>
             <w:webHidden/>
           </w:rPr>
-          <w:instrText xml:space="preserve"> PAGEREF _Toc301787671 \h </w:instrText>
+          <w:instrText xml:space="preserve"> PAGEREF _Toc301790247 \h </w:instrText>
         </w:r>
         <w:r>
           <w:rPr>
@@ -1363,7 +1365,7 @@
           <w:lang w:eastAsia="sv-SE"/>
         </w:rPr>
       </w:pPr>
-      <w:hyperlink w:anchor="_Toc301787672" w:history="1">
+      <w:hyperlink w:anchor="_Toc301790248" w:history="1">
         <w:r>
           <w:rPr>
             <w:rStyle w:val="Hyperlnk"/>
@@ -1405,7 +1407,7 @@
           <w:rPr>
             <w:webHidden/>
           </w:rPr>
-          <w:instrText xml:space="preserve"> PAGEREF _Toc301787672 \h </w:instrText>
+          <w:instrText xml:space="preserve"> PAGEREF _Toc301790248 \h </w:instrText>
         </w:r>
         <w:r>
           <w:rPr>
@@ -1450,7 +1452,7 @@
           <w:lang w:eastAsia="sv-SE"/>
         </w:rPr>
       </w:pPr>
-      <w:hyperlink w:anchor="_Toc301787673" w:history="1">
+      <w:hyperlink w:anchor="_Toc301790249" w:history="1">
         <w:r>
           <w:rPr>
             <w:rStyle w:val="Hyperlnk"/>
@@ -1492,7 +1494,7 @@
           <w:rPr>
             <w:webHidden/>
           </w:rPr>
-          <w:instrText xml:space="preserve"> PAGEREF _Toc301787673 \h </w:instrText>
+          <w:instrText xml:space="preserve"> PAGEREF _Toc301790249 \h </w:instrText>
         </w:r>
         <w:r>
           <w:rPr>
@@ -1537,7 +1539,7 @@
           <w:lang w:eastAsia="sv-SE"/>
         </w:rPr>
       </w:pPr>
-      <w:hyperlink w:anchor="_Toc301787674" w:history="1">
+      <w:hyperlink w:anchor="_Toc301790250" w:history="1">
         <w:r>
           <w:rPr>
             <w:rStyle w:val="Hyperlnk"/>
@@ -1579,7 +1581,7 @@
           <w:rPr>
             <w:webHidden/>
           </w:rPr>
-          <w:instrText xml:space="preserve"> PAGEREF _Toc301787674 \h </w:instrText>
+          <w:instrText xml:space="preserve"> PAGEREF _Toc301790250 \h </w:instrText>
         </w:r>
         <w:r>
           <w:rPr>
@@ -1624,12 +1626,99 @@
           <w:lang w:eastAsia="sv-SE"/>
         </w:rPr>
       </w:pPr>
-      <w:hyperlink w:anchor="_Toc301787675" w:history="1">
+      <w:hyperlink w:anchor="_Toc301790251" w:history="1">
         <w:r>
           <w:rPr>
             <w:rStyle w:val="Hyperlnk"/>
           </w:rPr>
           <w:t>15.</w:t>
+        </w:r>
+        <w:r>
+          <w:rPr>
+            <w:rFonts w:asciiTheme="minorHAnsi" w:eastAsiaTheme="minorEastAsia" w:hAnsiTheme="minorHAnsi" w:cstheme="minorBidi"/>
+            <w:b w:val="0"/>
+            <w:bCs w:val="0"/>
+            <w:caps w:val="0"/>
+            <w:color w:val="auto"/>
+            <w:sz w:val="22"/>
+            <w:szCs w:val="22"/>
+            <w:lang w:eastAsia="sv-SE"/>
+          </w:rPr>
+          <w:tab/>
+        </w:r>
+        <w:r>
+          <w:rPr>
+            <w:rStyle w:val="Hyperlnk"/>
+          </w:rPr>
+          <w:t>DeleteExtendedBlock</w:t>
+        </w:r>
+        <w:r>
+          <w:rPr>
+            <w:webHidden/>
+          </w:rPr>
+          <w:tab/>
+        </w:r>
+        <w:r>
+          <w:rPr>
+            <w:webHidden/>
+          </w:rPr>
+          <w:fldChar w:fldCharType="begin"/>
+        </w:r>
+        <w:r>
+          <w:rPr>
+            <w:webHidden/>
+          </w:rPr>
+          <w:instrText xml:space="preserve"> PAGEREF _Toc301790251 \h </w:instrText>
+        </w:r>
+        <w:r>
+          <w:rPr>
+            <w:webHidden/>
+          </w:rPr>
+        </w:r>
+        <w:r>
+          <w:rPr>
+            <w:webHidden/>
+          </w:rPr>
+          <w:fldChar w:fldCharType="separate"/>
+        </w:r>
+        <w:r>
+          <w:rPr>
+            <w:webHidden/>
+          </w:rPr>
+          <w:t>27</w:t>
+        </w:r>
+        <w:r>
+          <w:rPr>
+            <w:webHidden/>
+          </w:rPr>
+          <w:fldChar w:fldCharType="end"/>
+        </w:r>
+      </w:hyperlink>
+    </w:p>
+    <w:p>
+      <w:pPr>
+        <w:pStyle w:val="Innehll1"/>
+        <w:tabs>
+          <w:tab w:val="left" w:pos="600"/>
+          <w:tab w:val="right" w:leader="dot" w:pos="10060"/>
+        </w:tabs>
+        <w:rPr>
+          <w:rFonts w:asciiTheme="minorHAnsi" w:eastAsiaTheme="minorEastAsia" w:hAnsiTheme="minorHAnsi" w:cstheme="minorBidi"/>
+          <w:b w:val="0"/>
+          <w:bCs w:val="0"/>
+          <w:caps w:val="0"/>
+          <w:color w:val="auto"/>
+          <w:sz w:val="22"/>
+          <w:szCs w:val="22"/>
+          <w:lang w:eastAsia="sv-SE"/>
+        </w:rPr>
+      </w:pPr>
+      <w:hyperlink w:anchor="_Toc301790252" w:history="1">
+        <w:r>
+          <w:rPr>
+            <w:rStyle w:val="Hyperlnk"/>
+          </w:rPr>
+          <w:t>16.</w:t>
         </w:r>
         <w:r>
           <w:rPr>
@@ -1666,7 +1755,7 @@
           <w:rPr>
             <w:webHidden/>
           </w:rPr>
-          <w:instrText xml:space="preserve"> PAGEREF _Toc301787675 \h </w:instrText>
+          <w:instrText xml:space="preserve"> PAGEREF _Toc301790252 \h </w:instrText>
         </w:r>
         <w:r>
           <w:rPr>
@@ -1683,7 +1772,7 @@
           <w:rPr>
             <w:webHidden/>
           </w:rPr>
-          <w:t>27</w:t>
+          <w:t>28</w:t>
         </w:r>
         <w:r>
           <w:rPr>
@@ -1711,12 +1800,12 @@
           <w:lang w:eastAsia="sv-SE"/>
         </w:rPr>
       </w:pPr>
-      <w:hyperlink w:anchor="_Toc301787676" w:history="1">
+      <w:hyperlink w:anchor="_Toc301790253" w:history="1">
         <w:r>
           <w:rPr>
             <w:rStyle w:val="Hyperlnk"/>
           </w:rPr>
-          <w:t>16.</w:t>
+          <w:t>17.</w:t>
         </w:r>
         <w:r>
           <w:rPr>
@@ -1753,7 +1842,7 @@
           <w:rPr>
             <w:webHidden/>
           </w:rPr>
-          <w:instrText xml:space="preserve"> PAGEREF _Toc301787676 \h </w:instrText>
+          <w:instrText xml:space="preserve"> PAGEREF _Toc301790253 \h </w:instrText>
         </w:r>
         <w:r>
           <w:rPr>
@@ -1770,7 +1859,7 @@
           <w:rPr>
             <w:webHidden/>
           </w:rPr>
-          <w:t>28</w:t>
+          <w:t>29</w:t>
         </w:r>
         <w:r>
           <w:rPr>
@@ -1789,12 +1878,12 @@
       <w:pPr>
         <w:pStyle w:val="Rubrik1"/>
       </w:pPr>
-      <w:bookmarkStart w:id="0" w:name="_Toc301787661"/>
+      <w:bookmarkStart w:id="1" w:name="_Toc301790237"/>
       <w:r>
         <w:lastRenderedPageBreak/>
         <w:t>Inledning</w:t>
       </w:r>
-      <w:bookmarkEnd w:id="0"/>
+      <w:bookmarkEnd w:id="1"/>
     </w:p>
     <w:p>
       <w:pPr>
@@ -1874,8 +1963,6 @@
           <w:b/>
         </w:rPr>
       </w:pPr>
-      <w:bookmarkStart w:id="1" w:name="_GoBack"/>
-      <w:bookmarkEnd w:id="1"/>
     </w:p>
     <w:p>
       <w:r>
@@ -2636,7 +2723,7 @@
       <w:pPr>
         <w:pStyle w:val="Rubrik1"/>
       </w:pPr>
-      <w:bookmarkStart w:id="2" w:name="_Toc301787662"/>
+      <w:bookmarkStart w:id="2" w:name="_Toc301790238"/>
       <w:r>
         <w:lastRenderedPageBreak/>
         <w:t>Generella regler</w:t>
@@ -3902,7 +3989,7 @@
       <w:pPr>
         <w:pStyle w:val="Rubrik1"/>
       </w:pPr>
-      <w:bookmarkStart w:id="4" w:name="_Toc301787663"/>
+      <w:bookmarkStart w:id="4" w:name="_Toc301790239"/>
       <w:r>
         <w:lastRenderedPageBreak/>
         <w:t>GetAllBlocks</w:t>
@@ -4722,7 +4809,7 @@
       <w:bookmarkStart w:id="13" w:name="TOC254083428"/>
       <w:bookmarkStart w:id="14" w:name="_TOC23820"/>
       <w:bookmarkStart w:id="15" w:name="TOC254083429"/>
-      <w:bookmarkStart w:id="16" w:name="_Toc301787664"/>
+      <w:bookmarkStart w:id="16" w:name="_Toc301790240"/>
       <w:bookmarkEnd w:id="8"/>
       <w:bookmarkEnd w:id="9"/>
       <w:bookmarkEnd w:id="10"/>
@@ -5582,7 +5669,7 @@
         <w:pStyle w:val="Rubrik1"/>
       </w:pPr>
       <w:bookmarkStart w:id="19" w:name="_Toc301514901"/>
-      <w:bookmarkStart w:id="20" w:name="_Toc301787665"/>
+      <w:bookmarkStart w:id="20" w:name="_Toc301790241"/>
       <w:proofErr w:type="spellStart"/>
       <w:r>
         <w:lastRenderedPageBreak/>
@@ -6663,7 +6750,7 @@
         <w:pStyle w:val="Rubrik1"/>
       </w:pPr>
       <w:bookmarkStart w:id="23" w:name="_Toc301514904"/>
-      <w:bookmarkStart w:id="24" w:name="_Toc301787666"/>
+      <w:bookmarkStart w:id="24" w:name="_Toc301790242"/>
       <w:proofErr w:type="spellStart"/>
       <w:r>
         <w:lastRenderedPageBreak/>
@@ -7314,7 +7401,7 @@
         <w:pStyle w:val="Rubrik1"/>
       </w:pPr>
       <w:bookmarkStart w:id="27" w:name="_Toc301514907"/>
-      <w:bookmarkStart w:id="28" w:name="_Toc301787667"/>
+      <w:bookmarkStart w:id="28" w:name="_Toc301790243"/>
       <w:proofErr w:type="spellStart"/>
       <w:r>
         <w:lastRenderedPageBreak/>
@@ -8007,7 +8094,7 @@
       <w:pPr>
         <w:pStyle w:val="Rubrik1"/>
       </w:pPr>
-      <w:bookmarkStart w:id="31" w:name="_Toc301787668"/>
+      <w:bookmarkStart w:id="31" w:name="_Toc301790244"/>
       <w:proofErr w:type="spellStart"/>
       <w:r>
         <w:lastRenderedPageBreak/>
@@ -8660,7 +8747,7 @@
       <w:pPr>
         <w:pStyle w:val="Rubrik1"/>
       </w:pPr>
-      <w:bookmarkStart w:id="34" w:name="_Toc301787669"/>
+      <w:bookmarkStart w:id="34" w:name="_Toc301790245"/>
       <w:r>
         <w:lastRenderedPageBreak/>
         <w:t>CheckBlocks</w:t>
@@ -9181,6 +9268,7 @@
         <w:t xml:space="preserve">Returvärde: </w:t>
       </w:r>
       <w:proofErr w:type="spellStart"/>
+      <w:proofErr w:type="gramStart"/>
       <w:r>
         <w:t>CheckBlocks</w:t>
       </w:r>
@@ -9192,6 +9280,7 @@
       </w:r>
       <w:bookmarkEnd w:id="36"/>
       <w:proofErr w:type="spellEnd"/>
+      <w:proofErr w:type="gramEnd"/>
     </w:p>
     <w:p>
       <w:r>
@@ -9481,7 +9570,7 @@
       <w:pPr>
         <w:pStyle w:val="Rubrik1"/>
       </w:pPr>
-      <w:bookmarkStart w:id="37" w:name="_Toc301787670"/>
+      <w:bookmarkStart w:id="37" w:name="_Toc301790246"/>
       <w:proofErr w:type="spellStart"/>
       <w:r>
         <w:lastRenderedPageBreak/>
@@ -9899,6 +9988,7 @@
         <w:t xml:space="preserve">Returvärde: </w:t>
       </w:r>
       <w:proofErr w:type="spellStart"/>
+      <w:proofErr w:type="gramStart"/>
       <w:r>
         <w:rPr>
           <w:iCs/>
@@ -9907,6 +9997,7 @@
       </w:r>
       <w:bookmarkEnd w:id="39"/>
       <w:proofErr w:type="spellEnd"/>
+      <w:proofErr w:type="gramEnd"/>
     </w:p>
     <w:p>
       <w:r>
@@ -10961,7 +11052,7 @@
       <w:pPr>
         <w:pStyle w:val="Rubrik1"/>
       </w:pPr>
-      <w:bookmarkStart w:id="40" w:name="_Toc301787671"/>
+      <w:bookmarkStart w:id="40" w:name="_Toc301790247"/>
       <w:proofErr w:type="spellStart"/>
       <w:r>
         <w:lastRenderedPageBreak/>
@@ -12173,7 +12264,7 @@
       <w:pPr>
         <w:pStyle w:val="Rubrik1"/>
       </w:pPr>
-      <w:bookmarkStart w:id="43" w:name="_Toc301787672"/>
+      <w:bookmarkStart w:id="43" w:name="_Toc301790248"/>
       <w:proofErr w:type="spellStart"/>
       <w:r>
         <w:lastRenderedPageBreak/>
@@ -12965,7 +13056,7 @@
       <w:pPr>
         <w:pStyle w:val="Rubrik1"/>
       </w:pPr>
-      <w:bookmarkStart w:id="46" w:name="_Toc301787673"/>
+      <w:bookmarkStart w:id="46" w:name="_Toc301790249"/>
       <w:proofErr w:type="spellStart"/>
       <w:r>
         <w:lastRenderedPageBreak/>
@@ -14062,7 +14153,7 @@
       <w:pPr>
         <w:pStyle w:val="Rubrik1"/>
       </w:pPr>
-      <w:bookmarkStart w:id="49" w:name="_Toc301787674"/>
+      <w:bookmarkStart w:id="49" w:name="_Toc301790250"/>
       <w:proofErr w:type="spellStart"/>
       <w:r>
         <w:lastRenderedPageBreak/>
@@ -14853,18 +14944,36 @@
       <w:pPr>
         <w:pStyle w:val="Rubrik1"/>
       </w:pPr>
-      <w:bookmarkStart w:id="52" w:name="_Toc301787675"/>
+      <w:bookmarkStart w:id="52" w:name="_Toc301790251"/>
       <w:proofErr w:type="spellStart"/>
       <w:r>
         <w:lastRenderedPageBreak/>
-        <w:t>GetOrganizations</w:t>
+        <w:t>DeleteExtendedBlock</w:t>
       </w:r>
       <w:bookmarkEnd w:id="52"/>
       <w:proofErr w:type="spellEnd"/>
     </w:p>
     <w:p>
       <w:r>
-        <w:t>Denna operation returnerar det organisationsomfång som den lokala spärrtjänsten hanterar. Svaret består av en lista med vårdgivare som är upplagda och tillåts hantera spärrar i den lokala spärrtjänsten. Varje vårdgivare innehåller också dess ingående vårdenheter.</w:t>
+        <w:t xml:space="preserve">Denna operation </w:t>
+      </w:r>
+      <w:r>
+        <w:t>makulerar/</w:t>
+      </w:r>
+      <w:r>
+        <w:t xml:space="preserve">raderar en befintlig spärr i den lokala spärrtjänsten, om spärren finns. Spärren raderas inte fullständigt utan markeras som </w:t>
+      </w:r>
+      <w:r>
+        <w:t>makulerad</w:t>
+      </w:r>
+      <w:r>
+        <w:t xml:space="preserve">. Denna </w:t>
+      </w:r>
+      <w:r>
+        <w:t>makulering</w:t>
+      </w:r>
+      <w:r>
+        <w:t xml:space="preserve"> kan inte återtas.</w:t>
       </w:r>
     </w:p>
     <w:p/>
@@ -15094,7 +15203,7 @@
       <w:pPr>
         <w:pStyle w:val="Rubrik3"/>
       </w:pPr>
-      <w:bookmarkStart w:id="53" w:name="_Toc301514935"/>
+      <w:bookmarkStart w:id="53" w:name="_Toc301514932"/>
       <w:proofErr w:type="spellStart"/>
       <w:r>
         <w:t>Inparameter</w:t>
@@ -15105,11 +15214,826 @@
       </w:r>
       <w:proofErr w:type="spellStart"/>
       <w:r>
-        <w:t>GetOrganizations</w:t>
+        <w:t>DeleteExtendedBlock</w:t>
       </w:r>
       <w:bookmarkEnd w:id="53"/>
       <w:proofErr w:type="spellEnd"/>
     </w:p>
+    <w:tbl>
+      <w:tblPr>
+        <w:tblStyle w:val="Tabellrutnt"/>
+        <w:tblW w:w="9747" w:type="dxa"/>
+        <w:tblLayout w:type="fixed"/>
+        <w:tblLook w:val="04A0" w:firstRow="1" w:lastRow="0" w:firstColumn="1" w:lastColumn="0" w:noHBand="0" w:noVBand="1"/>
+      </w:tblPr>
+      <w:tblGrid>
+        <w:gridCol w:w="2802"/>
+        <w:gridCol w:w="1842"/>
+        <w:gridCol w:w="3686"/>
+        <w:gridCol w:w="1417"/>
+      </w:tblGrid>
+      <w:tr>
+        <w:trPr>
+          <w:trHeight w:val="384"/>
+        </w:trPr>
+        <w:tc>
+          <w:tcPr>
+            <w:tcW w:w="2802" w:type="dxa"/>
+            <w:shd w:val="clear" w:color="auto" w:fill="D9D9D9" w:themeFill="background1" w:themeFillShade="D9"/>
+            <w:vAlign w:val="bottom"/>
+          </w:tcPr>
+          <w:p>
+            <w:pPr>
+              <w:rPr>
+                <w:b/>
+              </w:rPr>
+            </w:pPr>
+            <w:r>
+              <w:rPr>
+                <w:b/>
+              </w:rPr>
+              <w:t>Namn</w:t>
+            </w:r>
+          </w:p>
+        </w:tc>
+        <w:tc>
+          <w:tcPr>
+            <w:tcW w:w="1842" w:type="dxa"/>
+            <w:shd w:val="clear" w:color="auto" w:fill="D9D9D9" w:themeFill="background1" w:themeFillShade="D9"/>
+            <w:vAlign w:val="bottom"/>
+          </w:tcPr>
+          <w:p>
+            <w:pPr>
+              <w:rPr>
+                <w:b/>
+              </w:rPr>
+            </w:pPr>
+            <w:r>
+              <w:rPr>
+                <w:b/>
+              </w:rPr>
+              <w:t>Datatyp</w:t>
+            </w:r>
+          </w:p>
+        </w:tc>
+        <w:tc>
+          <w:tcPr>
+            <w:tcW w:w="3686" w:type="dxa"/>
+            <w:shd w:val="clear" w:color="auto" w:fill="D9D9D9" w:themeFill="background1" w:themeFillShade="D9"/>
+            <w:vAlign w:val="bottom"/>
+          </w:tcPr>
+          <w:p>
+            <w:pPr>
+              <w:rPr>
+                <w:b/>
+              </w:rPr>
+            </w:pPr>
+            <w:r>
+              <w:rPr>
+                <w:b/>
+              </w:rPr>
+              <w:t>Beskrivning</w:t>
+            </w:r>
+          </w:p>
+        </w:tc>
+        <w:tc>
+          <w:tcPr>
+            <w:tcW w:w="1417" w:type="dxa"/>
+            <w:shd w:val="clear" w:color="auto" w:fill="D9D9D9" w:themeFill="background1" w:themeFillShade="D9"/>
+            <w:vAlign w:val="bottom"/>
+          </w:tcPr>
+          <w:p>
+            <w:pPr>
+              <w:rPr>
+                <w:b/>
+              </w:rPr>
+            </w:pPr>
+            <w:r>
+              <w:rPr>
+                <w:b/>
+              </w:rPr>
+              <w:t>Kardinalitet</w:t>
+            </w:r>
+          </w:p>
+        </w:tc>
+      </w:tr>
+      <w:tr>
+        <w:tc>
+          <w:tcPr>
+            <w:tcW w:w="2802" w:type="dxa"/>
+          </w:tcPr>
+          <w:p>
+            <w:r>
+              <w:rPr>
+                <w:iCs/>
+              </w:rPr>
+              <w:t>BlockId</w:t>
+            </w:r>
+          </w:p>
+        </w:tc>
+        <w:tc>
+          <w:tcPr>
+            <w:tcW w:w="1842" w:type="dxa"/>
+          </w:tcPr>
+          <w:p>
+            <w:r>
+              <w:t>string</w:t>
+            </w:r>
+          </w:p>
+        </w:tc>
+        <w:tc>
+          <w:tcPr>
+            <w:tcW w:w="3686" w:type="dxa"/>
+          </w:tcPr>
+          <w:p>
+            <w:r>
+              <w:t xml:space="preserve">Identifierare för den spärr som skall </w:t>
+            </w:r>
+            <w:r>
+              <w:t>makuleras</w:t>
+            </w:r>
+            <w:r>
+              <w:t>. Följer formatet för UUID, 36 tecken.</w:t>
+            </w:r>
+          </w:p>
+        </w:tc>
+        <w:tc>
+          <w:tcPr>
+            <w:tcW w:w="1417" w:type="dxa"/>
+          </w:tcPr>
+          <w:p>
+            <w:r>
+              <w:t>1</w:t>
+            </w:r>
+          </w:p>
+        </w:tc>
+      </w:tr>
+      <w:tr>
+        <w:tc>
+          <w:tcPr>
+            <w:tcW w:w="2802" w:type="dxa"/>
+          </w:tcPr>
+          <w:p>
+            <w:r>
+              <w:rPr>
+                <w:iCs/>
+              </w:rPr>
+              <w:t>RequestedBy</w:t>
+            </w:r>
+          </w:p>
+        </w:tc>
+        <w:tc>
+          <w:tcPr>
+            <w:tcW w:w="1842" w:type="dxa"/>
+          </w:tcPr>
+          <w:p>
+            <w:r>
+              <w:t>dateTime</w:t>
+            </w:r>
+          </w:p>
+        </w:tc>
+        <w:tc>
+          <w:tcPr>
+            <w:tcW w:w="3686" w:type="dxa"/>
+          </w:tcPr>
+          <w:p>
+            <w:r>
+              <w:t xml:space="preserve">Identifierar den person som begärt </w:t>
+            </w:r>
+            <w:r>
+              <w:t>makuleringen</w:t>
+            </w:r>
+            <w:r>
+              <w:t>.</w:t>
+            </w:r>
+          </w:p>
+        </w:tc>
+        <w:tc>
+          <w:tcPr>
+            <w:tcW w:w="1417" w:type="dxa"/>
+          </w:tcPr>
+          <w:p>
+            <w:r>
+              <w:t>1</w:t>
+            </w:r>
+          </w:p>
+        </w:tc>
+      </w:tr>
+      <w:tr>
+        <w:tc>
+          <w:tcPr>
+            <w:tcW w:w="2802" w:type="dxa"/>
+          </w:tcPr>
+          <w:p>
+            <w:pPr>
+              <w:rPr>
+                <w:iCs/>
+              </w:rPr>
+            </w:pPr>
+            <w:r>
+              <w:rPr>
+                <w:iCs/>
+              </w:rPr>
+              <w:t>DeletedBy</w:t>
+            </w:r>
+          </w:p>
+        </w:tc>
+        <w:tc>
+          <w:tcPr>
+            <w:tcW w:w="1842" w:type="dxa"/>
+          </w:tcPr>
+          <w:p>
+            <w:r>
+              <w:t>ActorType</w:t>
+            </w:r>
+          </w:p>
+        </w:tc>
+        <w:tc>
+          <w:tcPr>
+            <w:tcW w:w="3686" w:type="dxa"/>
+          </w:tcPr>
+          <w:p>
+            <w:r>
+              <w:t xml:space="preserve">Identifierar den person som utfört </w:t>
+            </w:r>
+            <w:r>
+              <w:t>makuleringen</w:t>
+            </w:r>
+            <w:r>
+              <w:t>.</w:t>
+            </w:r>
+          </w:p>
+        </w:tc>
+        <w:tc>
+          <w:tcPr>
+            <w:tcW w:w="1417" w:type="dxa"/>
+          </w:tcPr>
+          <w:p>
+            <w:r>
+              <w:t>1</w:t>
+            </w:r>
+          </w:p>
+        </w:tc>
+      </w:tr>
+      <w:tr>
+        <w:tc>
+          <w:tcPr>
+            <w:tcW w:w="2802" w:type="dxa"/>
+          </w:tcPr>
+          <w:p>
+            <w:pPr>
+              <w:rPr>
+                <w:iCs/>
+              </w:rPr>
+            </w:pPr>
+            <w:r>
+              <w:rPr>
+                <w:iCs/>
+              </w:rPr>
+              <w:t>DeletionDate</w:t>
+            </w:r>
+          </w:p>
+        </w:tc>
+        <w:tc>
+          <w:tcPr>
+            <w:tcW w:w="1842" w:type="dxa"/>
+          </w:tcPr>
+          <w:p>
+            <w:r>
+              <w:t>dateTime</w:t>
+            </w:r>
+          </w:p>
+        </w:tc>
+        <w:tc>
+          <w:tcPr>
+            <w:tcW w:w="3686" w:type="dxa"/>
+          </w:tcPr>
+          <w:p>
+            <w:r>
+              <w:t xml:space="preserve">Tidpunkt för när </w:t>
+            </w:r>
+            <w:r>
+              <w:t>makulering</w:t>
+            </w:r>
+            <w:r>
+              <w:t xml:space="preserve"> utförts.</w:t>
+            </w:r>
+          </w:p>
+        </w:tc>
+        <w:tc>
+          <w:tcPr>
+            <w:tcW w:w="1417" w:type="dxa"/>
+          </w:tcPr>
+          <w:p>
+            <w:r>
+              <w:t>1</w:t>
+            </w:r>
+          </w:p>
+        </w:tc>
+      </w:tr>
+    </w:tbl>
+    <w:p>
+      <w:pPr>
+        <w:pStyle w:val="Rubrik3"/>
+        <w:rPr>
+          <w:iCs/>
+        </w:rPr>
+      </w:pPr>
+      <w:bookmarkStart w:id="54" w:name="_Toc301514933"/>
+      <w:r>
+        <w:t xml:space="preserve">Returvärde: </w:t>
+      </w:r>
+      <w:proofErr w:type="spellStart"/>
+      <w:r>
+        <w:t>DeleteExtendedBlock</w:t>
+      </w:r>
+      <w:r>
+        <w:rPr>
+          <w:iCs/>
+        </w:rPr>
+        <w:t>Response</w:t>
+      </w:r>
+      <w:bookmarkEnd w:id="54"/>
+      <w:proofErr w:type="spellEnd"/>
+    </w:p>
+    <w:tbl>
+      <w:tblPr>
+        <w:tblStyle w:val="Tabellrutnt"/>
+        <w:tblW w:w="0" w:type="auto"/>
+        <w:tblLook w:val="04A0" w:firstRow="1" w:lastRow="0" w:firstColumn="1" w:lastColumn="0" w:noHBand="0" w:noVBand="1"/>
+      </w:tblPr>
+      <w:tblGrid>
+        <w:gridCol w:w="2802"/>
+        <w:gridCol w:w="1842"/>
+        <w:gridCol w:w="3686"/>
+        <w:gridCol w:w="1382"/>
+      </w:tblGrid>
+      <w:tr>
+        <w:trPr>
+          <w:trHeight w:val="384"/>
+        </w:trPr>
+        <w:tc>
+          <w:tcPr>
+            <w:tcW w:w="2802" w:type="dxa"/>
+            <w:shd w:val="clear" w:color="auto" w:fill="D9D9D9" w:themeFill="background1" w:themeFillShade="D9"/>
+            <w:vAlign w:val="bottom"/>
+          </w:tcPr>
+          <w:p>
+            <w:pPr>
+              <w:rPr>
+                <w:b/>
+              </w:rPr>
+            </w:pPr>
+            <w:r>
+              <w:rPr>
+                <w:b/>
+              </w:rPr>
+              <w:t>Namn</w:t>
+            </w:r>
+          </w:p>
+        </w:tc>
+        <w:tc>
+          <w:tcPr>
+            <w:tcW w:w="1842" w:type="dxa"/>
+            <w:shd w:val="clear" w:color="auto" w:fill="D9D9D9" w:themeFill="background1" w:themeFillShade="D9"/>
+            <w:vAlign w:val="bottom"/>
+          </w:tcPr>
+          <w:p>
+            <w:pPr>
+              <w:rPr>
+                <w:b/>
+              </w:rPr>
+            </w:pPr>
+            <w:r>
+              <w:rPr>
+                <w:b/>
+              </w:rPr>
+              <w:t>Datatyp</w:t>
+            </w:r>
+          </w:p>
+        </w:tc>
+        <w:tc>
+          <w:tcPr>
+            <w:tcW w:w="3686" w:type="dxa"/>
+            <w:shd w:val="clear" w:color="auto" w:fill="D9D9D9" w:themeFill="background1" w:themeFillShade="D9"/>
+            <w:vAlign w:val="bottom"/>
+          </w:tcPr>
+          <w:p>
+            <w:pPr>
+              <w:rPr>
+                <w:b/>
+              </w:rPr>
+            </w:pPr>
+            <w:r>
+              <w:rPr>
+                <w:b/>
+              </w:rPr>
+              <w:t>Beskrivning</w:t>
+            </w:r>
+          </w:p>
+        </w:tc>
+        <w:tc>
+          <w:tcPr>
+            <w:tcW w:w="1382" w:type="dxa"/>
+            <w:shd w:val="clear" w:color="auto" w:fill="D9D9D9" w:themeFill="background1" w:themeFillShade="D9"/>
+            <w:vAlign w:val="bottom"/>
+          </w:tcPr>
+          <w:p>
+            <w:r>
+              <w:rPr>
+                <w:b/>
+              </w:rPr>
+              <w:t>Kardinalitet</w:t>
+            </w:r>
+          </w:p>
+        </w:tc>
+      </w:tr>
+      <w:tr>
+        <w:tc>
+          <w:tcPr>
+            <w:tcW w:w="2802" w:type="dxa"/>
+          </w:tcPr>
+          <w:p>
+            <w:r>
+              <w:t>Result</w:t>
+            </w:r>
+          </w:p>
+        </w:tc>
+        <w:tc>
+          <w:tcPr>
+            <w:tcW w:w="1842" w:type="dxa"/>
+          </w:tcPr>
+          <w:p>
+            <w:r>
+              <w:t>ResultType</w:t>
+            </w:r>
+          </w:p>
+        </w:tc>
+        <w:tc>
+          <w:tcPr>
+            <w:tcW w:w="3686" w:type="dxa"/>
+          </w:tcPr>
+          <w:p>
+            <w:r>
+              <w:t>Status för om operationen lyckades eller inte.</w:t>
+            </w:r>
+          </w:p>
+        </w:tc>
+        <w:tc>
+          <w:tcPr>
+            <w:tcW w:w="1382" w:type="dxa"/>
+          </w:tcPr>
+          <w:p>
+            <w:r>
+              <w:t>1</w:t>
+            </w:r>
+          </w:p>
+        </w:tc>
+      </w:tr>
+    </w:tbl>
+    <w:p>
+      <w:pPr>
+        <w:pStyle w:val="Rubrik2"/>
+        <w:rPr>
+          <w:lang w:val="sv-SE"/>
+        </w:rPr>
+      </w:pPr>
+      <w:r>
+        <w:t>Regler</w:t>
+      </w:r>
+    </w:p>
+    <w:p/>
+    <w:p>
+      <w:pPr>
+        <w:pStyle w:val="Rubrik2"/>
+        <w:rPr>
+          <w:lang w:val="sv-SE"/>
+        </w:rPr>
+      </w:pPr>
+      <w:r>
+        <w:t>Tjänsteinteraktion</w:t>
+      </w:r>
+    </w:p>
+    <w:p>
+      <w:pPr>
+        <w:tabs>
+          <w:tab w:val="num" w:pos="720"/>
+        </w:tabs>
+        <w:ind w:left="720" w:hanging="360"/>
+        <w:rPr>
+          <w:rFonts w:ascii="Courier New" w:hAnsi="Courier New" w:cs="Courier New"/>
+          <w:szCs w:val="20"/>
+          <w:lang w:eastAsia="sv-SE"/>
+        </w:rPr>
+      </w:pPr>
+      <w:r>
+        <w:rPr>
+          <w:rFonts w:ascii="Courier New" w:hAnsi="Courier New" w:cs="Courier New"/>
+          <w:szCs w:val="20"/>
+          <w:lang w:eastAsia="sv-SE"/>
+        </w:rPr>
+        <w:t>DeleteExtendedBlock</w:t>
+      </w:r>
+      <w:r>
+        <w:rPr>
+          <w:rFonts w:ascii="Courier New" w:hAnsi="Courier New" w:cs="Courier New"/>
+          <w:szCs w:val="20"/>
+          <w:lang w:eastAsia="sv-SE"/>
+        </w:rPr>
+        <w:t>Interaction</w:t>
+      </w:r>
+    </w:p>
+    <w:p>
+      <w:pPr>
+        <w:tabs>
+          <w:tab w:val="num" w:pos="720"/>
+        </w:tabs>
+        <w:ind w:left="720" w:hanging="360"/>
+        <w:rPr>
+          <w:rFonts w:ascii="Courier New" w:hAnsi="Courier New" w:cs="Courier New"/>
+          <w:szCs w:val="20"/>
+          <w:lang w:eastAsia="sv-SE"/>
+        </w:rPr>
+      </w:pPr>
+    </w:p>
+    <w:p>
+      <w:pPr>
+        <w:rPr>
+          <w:rFonts w:ascii="Courier New" w:hAnsi="Courier New" w:cs="Courier New"/>
+          <w:szCs w:val="20"/>
+          <w:lang w:eastAsia="sv-SE"/>
+        </w:rPr>
+      </w:pPr>
+      <w:r>
+        <w:rPr>
+          <w:rFonts w:ascii="Courier New" w:hAnsi="Courier New" w:cs="Courier New"/>
+          <w:szCs w:val="20"/>
+          <w:lang w:eastAsia="sv-SE"/>
+        </w:rPr>
+        <w:br w:type="page"/>
+      </w:r>
+    </w:p>
+    <w:p>
+      <w:pPr>
+        <w:pStyle w:val="Rubrik1"/>
+      </w:pPr>
+      <w:bookmarkStart w:id="55" w:name="_Toc301790252"/>
+      <w:proofErr w:type="spellStart"/>
+      <w:r>
+        <w:lastRenderedPageBreak/>
+        <w:t>GetOrganizations</w:t>
+      </w:r>
+      <w:bookmarkEnd w:id="55"/>
+      <w:proofErr w:type="spellEnd"/>
+    </w:p>
+    <w:p>
+      <w:r>
+        <w:t>Denna operation returnerar det organisationsomfång som den lokala spärrtjänsten hanterar. Svaret består av en lista med vårdgivare som är upplagda och tillåts hantera spärrar i den lokala spärrtjänsten. Varje vårdgivare innehåller också dess ingående vårdenheter.</w:t>
+      </w:r>
+    </w:p>
+    <w:p/>
+    <w:p>
+      <w:pPr>
+        <w:pStyle w:val="Rubrik2"/>
+      </w:pPr>
+      <w:r>
+        <w:t>Frivillighet</w:t>
+      </w:r>
+    </w:p>
+    <w:p>
+      <w:pPr>
+        <w:pStyle w:val="Brdtext"/>
+      </w:pPr>
+      <w:r>
+        <w:t>Obligatoriskt</w:t>
+      </w:r>
+    </w:p>
+    <w:p>
+      <w:pPr>
+        <w:pStyle w:val="Rubrik2"/>
+      </w:pPr>
+      <w:r>
+        <w:t>Version</w:t>
+      </w:r>
+    </w:p>
+    <w:p>
+      <w:pPr>
+        <w:pStyle w:val="Brdtext"/>
+      </w:pPr>
+      <w:r>
+        <w:t>1.0</w:t>
+      </w:r>
+    </w:p>
+    <w:p>
+      <w:pPr>
+        <w:pStyle w:val="Rubrik2"/>
+      </w:pPr>
+      <w:r>
+        <w:t>SLA-krav</w:t>
+      </w:r>
+    </w:p>
+    <w:p>
+      <w:pPr>
+        <w:pStyle w:val="Brdtext"/>
+      </w:pPr>
+      <w:r>
+        <w:t>Inledande beskrivning</w:t>
+      </w:r>
+    </w:p>
+    <w:p/>
+    <w:tbl>
+      <w:tblPr>
+        <w:tblW w:w="0" w:type="auto"/>
+        <w:tblInd w:w="392" w:type="dxa"/>
+        <w:tblBorders>
+          <w:top w:val="single" w:sz="4" w:space="0" w:color="000000"/>
+          <w:left w:val="single" w:sz="4" w:space="0" w:color="000000"/>
+          <w:bottom w:val="single" w:sz="4" w:space="0" w:color="000000"/>
+          <w:right w:val="single" w:sz="4" w:space="0" w:color="000000"/>
+          <w:insideH w:val="single" w:sz="4" w:space="0" w:color="000000"/>
+          <w:insideV w:val="single" w:sz="4" w:space="0" w:color="000000"/>
+        </w:tblBorders>
+        <w:tblLook w:val="04A0" w:firstRow="1" w:lastRow="0" w:firstColumn="1" w:lastColumn="0" w:noHBand="0" w:noVBand="1"/>
+      </w:tblPr>
+      <w:tblGrid>
+        <w:gridCol w:w="3156"/>
+        <w:gridCol w:w="3853"/>
+        <w:gridCol w:w="2205"/>
+      </w:tblGrid>
+      <w:tr>
+        <w:tc>
+          <w:tcPr>
+            <w:tcW w:w="3156" w:type="dxa"/>
+          </w:tcPr>
+          <w:p>
+            <w:pPr>
+              <w:rPr>
+                <w:b/>
+              </w:rPr>
+            </w:pPr>
+            <w:r>
+              <w:rPr>
+                <w:b/>
+              </w:rPr>
+              <w:t>Kategori</w:t>
+            </w:r>
+          </w:p>
+        </w:tc>
+        <w:tc>
+          <w:tcPr>
+            <w:tcW w:w="3853" w:type="dxa"/>
+          </w:tcPr>
+          <w:p>
+            <w:pPr>
+              <w:rPr>
+                <w:b/>
+              </w:rPr>
+            </w:pPr>
+            <w:r>
+              <w:rPr>
+                <w:b/>
+              </w:rPr>
+              <w:t>Värde</w:t>
+            </w:r>
+          </w:p>
+        </w:tc>
+        <w:tc>
+          <w:tcPr>
+            <w:tcW w:w="2205" w:type="dxa"/>
+          </w:tcPr>
+          <w:p>
+            <w:pPr>
+              <w:rPr>
+                <w:b/>
+              </w:rPr>
+            </w:pPr>
+            <w:r>
+              <w:rPr>
+                <w:b/>
+              </w:rPr>
+              <w:t>Kommentar</w:t>
+            </w:r>
+          </w:p>
+        </w:tc>
+      </w:tr>
+      <w:tr>
+        <w:tc>
+          <w:tcPr>
+            <w:tcW w:w="3156" w:type="dxa"/>
+          </w:tcPr>
+          <w:p>
+            <w:r>
+              <w:t>Svarstid</w:t>
+            </w:r>
+          </w:p>
+        </w:tc>
+        <w:tc>
+          <w:tcPr>
+            <w:tcW w:w="3853" w:type="dxa"/>
+          </w:tcPr>
+          <w:p/>
+        </w:tc>
+        <w:tc>
+          <w:tcPr>
+            <w:tcW w:w="2205" w:type="dxa"/>
+          </w:tcPr>
+          <w:p/>
+        </w:tc>
+      </w:tr>
+      <w:tr>
+        <w:tc>
+          <w:tcPr>
+            <w:tcW w:w="3156" w:type="dxa"/>
+          </w:tcPr>
+          <w:p>
+            <w:r>
+              <w:t>Tillgänglighet</w:t>
+            </w:r>
+          </w:p>
+        </w:tc>
+        <w:tc>
+          <w:tcPr>
+            <w:tcW w:w="3853" w:type="dxa"/>
+          </w:tcPr>
+          <w:p/>
+        </w:tc>
+        <w:tc>
+          <w:tcPr>
+            <w:tcW w:w="2205" w:type="dxa"/>
+          </w:tcPr>
+          <w:p/>
+        </w:tc>
+      </w:tr>
+      <w:tr>
+        <w:tc>
+          <w:tcPr>
+            <w:tcW w:w="3156" w:type="dxa"/>
+          </w:tcPr>
+          <w:p>
+            <w:r>
+              <w:t>Last</w:t>
+            </w:r>
+          </w:p>
+        </w:tc>
+        <w:tc>
+          <w:tcPr>
+            <w:tcW w:w="3853" w:type="dxa"/>
+          </w:tcPr>
+          <w:p/>
+        </w:tc>
+        <w:tc>
+          <w:tcPr>
+            <w:tcW w:w="2205" w:type="dxa"/>
+          </w:tcPr>
+          <w:p/>
+        </w:tc>
+      </w:tr>
+      <w:tr>
+        <w:tc>
+          <w:tcPr>
+            <w:tcW w:w="3156" w:type="dxa"/>
+          </w:tcPr>
+          <w:p>
+            <w:r>
+              <w:t>Aktualitet</w:t>
+            </w:r>
+          </w:p>
+        </w:tc>
+        <w:tc>
+          <w:tcPr>
+            <w:tcW w:w="3853" w:type="dxa"/>
+          </w:tcPr>
+          <w:p/>
+        </w:tc>
+        <w:tc>
+          <w:tcPr>
+            <w:tcW w:w="2205" w:type="dxa"/>
+          </w:tcPr>
+          <w:p/>
+        </w:tc>
+      </w:tr>
+    </w:tbl>
+    <w:p/>
+    <w:p>
+      <w:pPr>
+        <w:pStyle w:val="Rubrik3"/>
+      </w:pPr>
+      <w:bookmarkStart w:id="56" w:name="_Toc301514935"/>
+      <w:proofErr w:type="spellStart"/>
+      <w:r>
+        <w:t>Inparameter</w:t>
+      </w:r>
+      <w:proofErr w:type="spellEnd"/>
+      <w:r>
+        <w:t xml:space="preserve">: </w:t>
+      </w:r>
+      <w:proofErr w:type="spellStart"/>
+      <w:r>
+        <w:t>GetOrganizations</w:t>
+      </w:r>
+      <w:bookmarkEnd w:id="56"/>
+      <w:proofErr w:type="spellEnd"/>
+    </w:p>
     <w:p>
       <w:pPr>
         <w:rPr>
@@ -15131,11 +16055,12 @@
           <w:iCs/>
         </w:rPr>
       </w:pPr>
-      <w:bookmarkStart w:id="54" w:name="_Toc301514936"/>
+      <w:bookmarkStart w:id="57" w:name="_Toc301514936"/>
       <w:r>
         <w:t xml:space="preserve">Returvärde: </w:t>
       </w:r>
       <w:proofErr w:type="spellStart"/>
+      <w:proofErr w:type="gramStart"/>
       <w:r>
         <w:t>GetOrganizationsResponse:</w:t>
       </w:r>
@@ -15145,8 +16070,9 @@
         </w:rPr>
         <w:t>CareProviders</w:t>
       </w:r>
-      <w:bookmarkEnd w:id="54"/>
+      <w:bookmarkEnd w:id="57"/>
       <w:proofErr w:type="spellEnd"/>
+      <w:proofErr w:type="gramEnd"/>
     </w:p>
     <w:p>
       <w:r>
@@ -15466,12 +16392,12 @@
         </w:tabs>
         <w:ind w:left="567" w:hanging="567"/>
       </w:pPr>
-      <w:bookmarkStart w:id="55" w:name="_Toc301787676"/>
+      <w:bookmarkStart w:id="58" w:name="_Toc301790253"/>
       <w:r>
         <w:lastRenderedPageBreak/>
         <w:t>Allmänna fält och datatyper</w:t>
       </w:r>
-      <w:bookmarkEnd w:id="55"/>
+      <w:bookmarkEnd w:id="58"/>
     </w:p>
     <w:p>
       <w:pPr>
@@ -15491,11 +16417,11 @@
         <w:spacing w:before="240"/>
         <w:ind w:left="851" w:right="0" w:hanging="851"/>
       </w:pPr>
-      <w:bookmarkStart w:id="56" w:name="_Toc301514888"/>
+      <w:bookmarkStart w:id="59" w:name="_Toc301514888"/>
       <w:r>
         <w:t>Logisk adressering</w:t>
       </w:r>
-      <w:bookmarkEnd w:id="56"/>
+      <w:bookmarkEnd w:id="59"/>
     </w:p>
     <w:p>
       <w:r>
@@ -16833,16 +17759,16 @@
           <w:lang w:val="sv-SE"/>
         </w:rPr>
       </w:pPr>
-      <w:bookmarkStart w:id="57" w:name="_Ref293990959"/>
-      <w:bookmarkStart w:id="58" w:name="_Toc301514889"/>
+      <w:bookmarkStart w:id="60" w:name="_Ref293990959"/>
+      <w:bookmarkStart w:id="61" w:name="_Toc301514889"/>
       <w:r>
         <w:rPr>
           <w:lang w:val="sv-SE"/>
         </w:rPr>
         <w:t>Allmänna datatyper</w:t>
       </w:r>
-      <w:bookmarkEnd w:id="57"/>
-      <w:bookmarkEnd w:id="58"/>
+      <w:bookmarkEnd w:id="60"/>
+      <w:bookmarkEnd w:id="61"/>
     </w:p>
     <w:p>
       <w:r>
@@ -16863,12 +17789,12 @@
       <w:pPr>
         <w:pStyle w:val="Rubrik3"/>
       </w:pPr>
-      <w:bookmarkStart w:id="59" w:name="_Toc301514890"/>
+      <w:bookmarkStart w:id="62" w:name="_Toc301514890"/>
       <w:proofErr w:type="spellStart"/>
       <w:r>
         <w:t>BlockHeaderType</w:t>
       </w:r>
-      <w:bookmarkEnd w:id="59"/>
+      <w:bookmarkEnd w:id="62"/>
       <w:proofErr w:type="spellEnd"/>
     </w:p>
     <w:p>
@@ -17071,12 +17997,12 @@
       <w:pPr>
         <w:pStyle w:val="Rubrik3"/>
       </w:pPr>
-      <w:bookmarkStart w:id="60" w:name="_Toc301514891"/>
+      <w:bookmarkStart w:id="63" w:name="_Toc301514891"/>
       <w:proofErr w:type="spellStart"/>
       <w:r>
         <w:t>BlockType</w:t>
       </w:r>
-      <w:bookmarkEnd w:id="60"/>
+      <w:bookmarkEnd w:id="63"/>
       <w:proofErr w:type="spellEnd"/>
     </w:p>
     <w:p>
@@ -17709,12 +18635,12 @@
       <w:pPr>
         <w:pStyle w:val="Rubrik3"/>
       </w:pPr>
-      <w:bookmarkStart w:id="61" w:name="_Toc301514892"/>
+      <w:bookmarkStart w:id="64" w:name="_Toc301514892"/>
       <w:proofErr w:type="spellStart"/>
       <w:r>
         <w:t>TemporaryRevokeType</w:t>
       </w:r>
-      <w:bookmarkEnd w:id="61"/>
+      <w:bookmarkEnd w:id="64"/>
       <w:proofErr w:type="spellEnd"/>
     </w:p>
     <w:p>
@@ -18072,12 +18998,12 @@
       <w:pPr>
         <w:pStyle w:val="Rubrik3"/>
       </w:pPr>
-      <w:bookmarkStart w:id="62" w:name="_Toc301514893"/>
+      <w:bookmarkStart w:id="65" w:name="_Toc301514893"/>
       <w:proofErr w:type="spellStart"/>
       <w:r>
         <w:t>ActorType</w:t>
       </w:r>
-      <w:bookmarkEnd w:id="62"/>
+      <w:bookmarkEnd w:id="65"/>
       <w:proofErr w:type="spellEnd"/>
     </w:p>
     <w:p>
@@ -18332,12 +19258,12 @@
       <w:pPr>
         <w:pStyle w:val="Rubrik3"/>
       </w:pPr>
-      <w:bookmarkStart w:id="63" w:name="_Toc301514894"/>
+      <w:bookmarkStart w:id="66" w:name="_Toc301514894"/>
       <w:proofErr w:type="spellStart"/>
       <w:r>
         <w:t>ResultType</w:t>
       </w:r>
-      <w:bookmarkEnd w:id="63"/>
+      <w:bookmarkEnd w:id="66"/>
       <w:proofErr w:type="spellEnd"/>
     </w:p>
     <w:p>
@@ -18564,16 +19490,16 @@
           <w:lang w:val="sv-SE"/>
         </w:rPr>
       </w:pPr>
-      <w:bookmarkStart w:id="64" w:name="_Ref293994767"/>
-      <w:bookmarkStart w:id="65" w:name="_Toc301514938"/>
+      <w:bookmarkStart w:id="67" w:name="_Ref293994767"/>
+      <w:bookmarkStart w:id="68" w:name="_Toc301514938"/>
       <w:r>
         <w:rPr>
           <w:lang w:val="sv-SE"/>
         </w:rPr>
         <w:t>Informationstyper</w:t>
       </w:r>
-      <w:bookmarkEnd w:id="64"/>
-      <w:bookmarkEnd w:id="65"/>
+      <w:bookmarkEnd w:id="67"/>
+      <w:bookmarkEnd w:id="68"/>
     </w:p>
     <w:p>
       <w:r>
@@ -19568,7 +20494,7 @@
         <w:noProof/>
         <w:lang w:val="en-US"/>
       </w:rPr>
-      <w:t>9</w:t>
+      <w:t>2</w:t>
     </w:r>
     <w:r>
       <w:fldChar w:fldCharType="end"/>
@@ -19610,7 +20536,7 @@
         <w:noProof/>
         <w:lang w:val="en-US"/>
       </w:rPr>
-      <w:t>31</w:t>
+      <w:t>32</w:t>
     </w:r>
     <w:r>
       <w:fldChar w:fldCharType="end"/>
@@ -19767,7 +20693,7 @@
         <w:noProof/>
         <w:sz w:val="24"/>
       </w:rPr>
-      <w:t>24</w:t>
+      <w:t>32</w:t>
     </w:r>
     <w:r>
       <w:rPr>
@@ -19810,7 +20736,7 @@
         <w:noProof/>
         <w:sz w:val="24"/>
       </w:rPr>
-      <w:t>31</w:t>
+      <w:t>32</w:t>
     </w:r>
     <w:r>
       <w:rPr>
@@ -20170,21 +21096,11 @@
               <w:tab w:val="left" w:pos="31680"/>
             </w:tabs>
           </w:pPr>
-          <w:r>
-            <w:fldChar w:fldCharType="begin"/>
-          </w:r>
-          <w:r>
-            <w:instrText xml:space="preserve"> SUBJECT  \* MERGEFORMAT </w:instrText>
-          </w:r>
-          <w:r>
-            <w:fldChar w:fldCharType="separate"/>
-          </w:r>
-          <w:r>
-            <w:t>Tjänstekontraktsbeskrivning</w:t>
-          </w:r>
-          <w:r>
-            <w:fldChar w:fldCharType="end"/>
-          </w:r>
+          <w:fldSimple w:instr=" SUBJECT  \* MERGEFORMAT ">
+            <w:r>
+              <w:t>Tjänstekontraktsbeskrivning</w:t>
+            </w:r>
+          </w:fldSimple>
         </w:p>
       </w:tc>
       <w:tc>
@@ -20518,7 +21434,7 @@
             <w:rPr>
               <w:noProof/>
             </w:rPr>
-            <w:t>9</w:t>
+            <w:t>2</w:t>
           </w:r>
           <w:r>
             <w:fldChar w:fldCharType="end"/>
@@ -20526,14 +21442,27 @@
           <w:r>
             <w:t xml:space="preserve"> (</w:t>
           </w:r>
-          <w:fldSimple w:instr=" NUMPAGES ">
-            <w:r>
-              <w:rPr>
-                <w:noProof/>
-              </w:rPr>
-              <w:t>31</w:t>
-            </w:r>
-          </w:fldSimple>
+          <w:r>
+            <w:fldChar w:fldCharType="begin"/>
+          </w:r>
+          <w:r>
+            <w:instrText xml:space="preserve"> NUMPAGES </w:instrText>
+          </w:r>
+          <w:r>
+            <w:fldChar w:fldCharType="separate"/>
+          </w:r>
+          <w:r>
+            <w:rPr>
+              <w:noProof/>
+            </w:rPr>
+            <w:t>32</w:t>
+          </w:r>
+          <w:r>
+            <w:rPr>
+              <w:noProof/>
+            </w:rPr>
+            <w:fldChar w:fldCharType="end"/>
+          </w:r>
           <w:r>
             <w:t>)</w:t>
           </w:r>
@@ -21477,14 +22406,27 @@
           <w:r>
             <w:t xml:space="preserve"> (</w:t>
           </w:r>
-          <w:fldSimple w:instr=" NUMPAGES ">
-            <w:r>
-              <w:rPr>
-                <w:noProof/>
-              </w:rPr>
-              <w:t>23</w:t>
-            </w:r>
-          </w:fldSimple>
+          <w:r>
+            <w:fldChar w:fldCharType="begin"/>
+          </w:r>
+          <w:r>
+            <w:instrText xml:space="preserve"> NUMPAGES </w:instrText>
+          </w:r>
+          <w:r>
+            <w:fldChar w:fldCharType="separate"/>
+          </w:r>
+          <w:r>
+            <w:rPr>
+              <w:noProof/>
+            </w:rPr>
+            <w:t>23</w:t>
+          </w:r>
+          <w:r>
+            <w:rPr>
+              <w:noProof/>
+            </w:rPr>
+            <w:fldChar w:fldCharType="end"/>
+          </w:r>
           <w:r>
             <w:t>)</w:t>
           </w:r>
@@ -22381,7 +23323,7 @@
             <w:rPr>
               <w:noProof/>
             </w:rPr>
-            <w:t>24</w:t>
+            <w:t>32</w:t>
           </w:r>
           <w:r>
             <w:fldChar w:fldCharType="end"/>
@@ -22389,14 +23331,27 @@
           <w:r>
             <w:t xml:space="preserve"> (</w:t>
           </w:r>
-          <w:fldSimple w:instr=" NUMPAGES ">
-            <w:r>
-              <w:rPr>
-                <w:noProof/>
-              </w:rPr>
-              <w:t>31</w:t>
-            </w:r>
-          </w:fldSimple>
+          <w:r>
+            <w:fldChar w:fldCharType="begin"/>
+          </w:r>
+          <w:r>
+            <w:instrText xml:space="preserve"> NUMPAGES </w:instrText>
+          </w:r>
+          <w:r>
+            <w:fldChar w:fldCharType="separate"/>
+          </w:r>
+          <w:r>
+            <w:rPr>
+              <w:noProof/>
+            </w:rPr>
+            <w:t>32</w:t>
+          </w:r>
+          <w:r>
+            <w:rPr>
+              <w:noProof/>
+            </w:rPr>
+            <w:fldChar w:fldCharType="end"/>
+          </w:r>
           <w:r>
             <w:t>)</w:t>
           </w:r>
@@ -26500,7 +27455,7 @@
 </file>
 
 <file path=customXml/itemProps1.xml><?xml version="1.0" encoding="utf-8"?>
-<ds:datastoreItem xmlns:ds="http://schemas.openxmlformats.org/officeDocument/2006/customXml" ds:itemID="{53634DD2-C292-42BE-842A-E12ABEC96569}">
+<ds:datastoreItem xmlns:ds="http://schemas.openxmlformats.org/officeDocument/2006/customXml" ds:itemID="{7678887A-0861-437F-BA2D-56E0122A6C11}">
   <ds:schemaRefs>
     <ds:schemaRef ds:uri="http://schemas.openxmlformats.org/officeDocument/2006/bibliography"/>
   </ds:schemaRefs>

</xml_diff>

<commit_message>
Rättningar i sidhuvudet, stegat dokumentversion till 0.2
</commit_message>
<xml_diff>
--- a/ServiceInteractions/riv/ehr/blocking/trunk/docs/Tjanstekontraktsbeskrivning - Sparrtjansten.docx
+++ b/ServiceInteractions/riv/ehr/blocking/trunk/docs/Tjanstekontraktsbeskrivning - Sparrtjansten.docx
@@ -117,51 +117,65 @@
           <w:rFonts w:ascii="Arial" w:hAnsi="Arial"/>
           <w:sz w:val="36"/>
         </w:rPr>
-        <w:t>0.1</w:t>
-      </w:r>
-    </w:p>
-    <w:p>
-      <w:pPr>
-        <w:pStyle w:val="Friform"/>
+        <w:t>0.</w:t>
+      </w:r>
+      <w:r>
         <w:rPr>
           <w:rFonts w:ascii="Arial" w:hAnsi="Arial"/>
           <w:sz w:val="36"/>
         </w:rPr>
-      </w:pPr>
-      <w:r>
+        <w:t>2</w:t>
+      </w:r>
+    </w:p>
+    <w:p>
+      <w:pPr>
+        <w:pStyle w:val="Friform"/>
         <w:rPr>
           <w:rFonts w:ascii="Arial" w:hAnsi="Arial"/>
           <w:sz w:val="36"/>
         </w:rPr>
-        <w:t>201</w:t>
-      </w:r>
+      </w:pPr>
       <w:r>
         <w:rPr>
           <w:rFonts w:ascii="Arial" w:hAnsi="Arial"/>
           <w:sz w:val="36"/>
         </w:rPr>
-        <w:t>1</w:t>
+        <w:t>201</w:t>
       </w:r>
       <w:r>
         <w:rPr>
           <w:rFonts w:ascii="Arial" w:hAnsi="Arial"/>
           <w:sz w:val="36"/>
         </w:rPr>
-        <w:t>-0</w:t>
+        <w:t>1</w:t>
       </w:r>
       <w:r>
         <w:rPr>
           <w:rFonts w:ascii="Arial" w:hAnsi="Arial"/>
           <w:sz w:val="36"/>
         </w:rPr>
-        <w:t>8</w:t>
+        <w:t>-0</w:t>
       </w:r>
       <w:r>
         <w:rPr>
           <w:rFonts w:ascii="Arial" w:hAnsi="Arial"/>
           <w:sz w:val="36"/>
         </w:rPr>
-        <w:t>-22</w:t>
+        <w:t>8</w:t>
+      </w:r>
+      <w:r>
+        <w:rPr>
+          <w:rFonts w:ascii="Arial" w:hAnsi="Arial"/>
+          <w:sz w:val="36"/>
+        </w:rPr>
+        <w:t>-2</w:t>
+      </w:r>
+      <w:r>
+        <w:rPr>
+          <w:rFonts w:ascii="Arial" w:hAnsi="Arial"/>
+          <w:sz w:val="36"/>
+        </w:rPr>
+        <w:t>9</w:t>
       </w:r>
     </w:p>
     <w:p>
@@ -184,8 +198,6 @@
           <w:rStyle w:val="BodyTextChar"/>
         </w:rPr>
       </w:pPr>
-      <w:bookmarkStart w:id="0" w:name="_GoBack"/>
-      <w:bookmarkEnd w:id="0"/>
       <w:r>
         <w:br w:type="page"/>
       </w:r>
@@ -365,6 +377,73 @@
           </w:p>
         </w:tc>
       </w:tr>
+      <w:tr>
+        <w:trPr>
+          <w:trHeight w:val="256"/>
+        </w:trPr>
+        <w:tc>
+          <w:tcPr>
+            <w:tcW w:w="964" w:type="dxa"/>
+          </w:tcPr>
+          <w:p>
+            <w:pPr>
+              <w:pStyle w:val="TableText"/>
+            </w:pPr>
+            <w:r>
+              <w:t>0.2</w:t>
+            </w:r>
+          </w:p>
+        </w:tc>
+        <w:tc>
+          <w:tcPr>
+            <w:tcW w:w="1224" w:type="dxa"/>
+          </w:tcPr>
+          <w:p>
+            <w:pPr>
+              <w:pStyle w:val="TableText"/>
+            </w:pPr>
+            <w:r>
+              <w:t>2011-08-29</w:t>
+            </w:r>
+          </w:p>
+        </w:tc>
+        <w:tc>
+          <w:tcPr>
+            <w:tcW w:w="3794" w:type="dxa"/>
+          </w:tcPr>
+          <w:p>
+            <w:pPr>
+              <w:pStyle w:val="TableText"/>
+            </w:pPr>
+            <w:r>
+              <w:t>Rättat några formaliteter såsom sidhuvud och liknande.</w:t>
+            </w:r>
+          </w:p>
+        </w:tc>
+        <w:tc>
+          <w:tcPr>
+            <w:tcW w:w="2326" w:type="dxa"/>
+          </w:tcPr>
+          <w:p>
+            <w:pPr>
+              <w:pStyle w:val="TableText"/>
+            </w:pPr>
+            <w:r>
+              <w:t>Olle Bergström</w:t>
+            </w:r>
+          </w:p>
+        </w:tc>
+        <w:tc>
+          <w:tcPr>
+            <w:tcW w:w="1440" w:type="dxa"/>
+          </w:tcPr>
+          <w:p>
+            <w:pPr>
+              <w:pStyle w:val="TableText"/>
+            </w:pPr>
+          </w:p>
+        </w:tc>
+      </w:tr>
     </w:tbl>
     <w:p>
       <w:pPr>
@@ -408,7 +487,7 @@
       <w:r>
         <w:fldChar w:fldCharType="separate"/>
       </w:r>
-      <w:hyperlink w:anchor="_Toc301790237" w:history="1">
+      <w:hyperlink w:anchor="_Toc302385851" w:history="1">
         <w:r>
           <w:rPr>
             <w:rStyle w:val="Hyperlnk"/>
@@ -450,7 +529,7 @@
           <w:rPr>
             <w:webHidden/>
           </w:rPr>
-          <w:instrText xml:space="preserve"> PAGEREF _Toc301790237 \h </w:instrText>
+          <w:instrText xml:space="preserve"> PAGEREF _Toc302385851 \h </w:instrText>
         </w:r>
         <w:r>
           <w:rPr>
@@ -495,7 +574,7 @@
           <w:lang w:eastAsia="sv-SE"/>
         </w:rPr>
       </w:pPr>
-      <w:hyperlink w:anchor="_Toc301790238" w:history="1">
+      <w:hyperlink w:anchor="_Toc302385852" w:history="1">
         <w:r>
           <w:rPr>
             <w:rStyle w:val="Hyperlnk"/>
@@ -537,7 +616,7 @@
           <w:rPr>
             <w:webHidden/>
           </w:rPr>
-          <w:instrText xml:space="preserve"> PAGEREF _Toc301790238 \h </w:instrText>
+          <w:instrText xml:space="preserve"> PAGEREF _Toc302385852 \h </w:instrText>
         </w:r>
         <w:r>
           <w:rPr>
@@ -582,7 +661,7 @@
           <w:lang w:eastAsia="sv-SE"/>
         </w:rPr>
       </w:pPr>
-      <w:hyperlink w:anchor="_Toc301790239" w:history="1">
+      <w:hyperlink w:anchor="_Toc302385853" w:history="1">
         <w:r>
           <w:rPr>
             <w:rStyle w:val="Hyperlnk"/>
@@ -624,7 +703,7 @@
           <w:rPr>
             <w:webHidden/>
           </w:rPr>
-          <w:instrText xml:space="preserve"> PAGEREF _Toc301790239 \h </w:instrText>
+          <w:instrText xml:space="preserve"> PAGEREF _Toc302385853 \h </w:instrText>
         </w:r>
         <w:r>
           <w:rPr>
@@ -669,7 +748,7 @@
           <w:lang w:eastAsia="sv-SE"/>
         </w:rPr>
       </w:pPr>
-      <w:hyperlink w:anchor="_Toc301790240" w:history="1">
+      <w:hyperlink w:anchor="_Toc302385854" w:history="1">
         <w:r>
           <w:rPr>
             <w:rStyle w:val="Hyperlnk"/>
@@ -711,7 +790,7 @@
           <w:rPr>
             <w:webHidden/>
           </w:rPr>
-          <w:instrText xml:space="preserve"> PAGEREF _Toc301790240 \h </w:instrText>
+          <w:instrText xml:space="preserve"> PAGEREF _Toc302385854 \h </w:instrText>
         </w:r>
         <w:r>
           <w:rPr>
@@ -756,7 +835,7 @@
           <w:lang w:eastAsia="sv-SE"/>
         </w:rPr>
       </w:pPr>
-      <w:hyperlink w:anchor="_Toc301790241" w:history="1">
+      <w:hyperlink w:anchor="_Toc302385855" w:history="1">
         <w:r>
           <w:rPr>
             <w:rStyle w:val="Hyperlnk"/>
@@ -798,7 +877,7 @@
           <w:rPr>
             <w:webHidden/>
           </w:rPr>
-          <w:instrText xml:space="preserve"> PAGEREF _Toc301790241 \h </w:instrText>
+          <w:instrText xml:space="preserve"> PAGEREF _Toc302385855 \h </w:instrText>
         </w:r>
         <w:r>
           <w:rPr>
@@ -843,7 +922,7 @@
           <w:lang w:eastAsia="sv-SE"/>
         </w:rPr>
       </w:pPr>
-      <w:hyperlink w:anchor="_Toc301790242" w:history="1">
+      <w:hyperlink w:anchor="_Toc302385856" w:history="1">
         <w:r>
           <w:rPr>
             <w:rStyle w:val="Hyperlnk"/>
@@ -885,7 +964,7 @@
           <w:rPr>
             <w:webHidden/>
           </w:rPr>
-          <w:instrText xml:space="preserve"> PAGEREF _Toc301790242 \h </w:instrText>
+          <w:instrText xml:space="preserve"> PAGEREF _Toc302385856 \h </w:instrText>
         </w:r>
         <w:r>
           <w:rPr>
@@ -930,7 +1009,7 @@
           <w:lang w:eastAsia="sv-SE"/>
         </w:rPr>
       </w:pPr>
-      <w:hyperlink w:anchor="_Toc301790243" w:history="1">
+      <w:hyperlink w:anchor="_Toc302385857" w:history="1">
         <w:r>
           <w:rPr>
             <w:rStyle w:val="Hyperlnk"/>
@@ -972,7 +1051,7 @@
           <w:rPr>
             <w:webHidden/>
           </w:rPr>
-          <w:instrText xml:space="preserve"> PAGEREF _Toc301790243 \h </w:instrText>
+          <w:instrText xml:space="preserve"> PAGEREF _Toc302385857 \h </w:instrText>
         </w:r>
         <w:r>
           <w:rPr>
@@ -1017,7 +1096,7 @@
           <w:lang w:eastAsia="sv-SE"/>
         </w:rPr>
       </w:pPr>
-      <w:hyperlink w:anchor="_Toc301790244" w:history="1">
+      <w:hyperlink w:anchor="_Toc302385858" w:history="1">
         <w:r>
           <w:rPr>
             <w:rStyle w:val="Hyperlnk"/>
@@ -1059,7 +1138,7 @@
           <w:rPr>
             <w:webHidden/>
           </w:rPr>
-          <w:instrText xml:space="preserve"> PAGEREF _Toc301790244 \h </w:instrText>
+          <w:instrText xml:space="preserve"> PAGEREF _Toc302385858 \h </w:instrText>
         </w:r>
         <w:r>
           <w:rPr>
@@ -1104,7 +1183,7 @@
           <w:lang w:eastAsia="sv-SE"/>
         </w:rPr>
       </w:pPr>
-      <w:hyperlink w:anchor="_Toc301790245" w:history="1">
+      <w:hyperlink w:anchor="_Toc302385859" w:history="1">
         <w:r>
           <w:rPr>
             <w:rStyle w:val="Hyperlnk"/>
@@ -1146,7 +1225,7 @@
           <w:rPr>
             <w:webHidden/>
           </w:rPr>
-          <w:instrText xml:space="preserve"> PAGEREF _Toc301790245 \h </w:instrText>
+          <w:instrText xml:space="preserve"> PAGEREF _Toc302385859 \h </w:instrText>
         </w:r>
         <w:r>
           <w:rPr>
@@ -1191,7 +1270,7 @@
           <w:lang w:eastAsia="sv-SE"/>
         </w:rPr>
       </w:pPr>
-      <w:hyperlink w:anchor="_Toc301790246" w:history="1">
+      <w:hyperlink w:anchor="_Toc302385860" w:history="1">
         <w:r>
           <w:rPr>
             <w:rStyle w:val="Hyperlnk"/>
@@ -1233,7 +1312,7 @@
           <w:rPr>
             <w:webHidden/>
           </w:rPr>
-          <w:instrText xml:space="preserve"> PAGEREF _Toc301790246 \h </w:instrText>
+          <w:instrText xml:space="preserve"> PAGEREF _Toc302385860 \h </w:instrText>
         </w:r>
         <w:r>
           <w:rPr>
@@ -1278,7 +1357,7 @@
           <w:lang w:eastAsia="sv-SE"/>
         </w:rPr>
       </w:pPr>
-      <w:hyperlink w:anchor="_Toc301790247" w:history="1">
+      <w:hyperlink w:anchor="_Toc302385861" w:history="1">
         <w:r>
           <w:rPr>
             <w:rStyle w:val="Hyperlnk"/>
@@ -1320,7 +1399,7 @@
           <w:rPr>
             <w:webHidden/>
           </w:rPr>
-          <w:instrText xml:space="preserve"> PAGEREF _Toc301790247 \h </w:instrText>
+          <w:instrText xml:space="preserve"> PAGEREF _Toc302385861 \h </w:instrText>
         </w:r>
         <w:r>
           <w:rPr>
@@ -1365,7 +1444,7 @@
           <w:lang w:eastAsia="sv-SE"/>
         </w:rPr>
       </w:pPr>
-      <w:hyperlink w:anchor="_Toc301790248" w:history="1">
+      <w:hyperlink w:anchor="_Toc302385862" w:history="1">
         <w:r>
           <w:rPr>
             <w:rStyle w:val="Hyperlnk"/>
@@ -1407,7 +1486,7 @@
           <w:rPr>
             <w:webHidden/>
           </w:rPr>
-          <w:instrText xml:space="preserve"> PAGEREF _Toc301790248 \h </w:instrText>
+          <w:instrText xml:space="preserve"> PAGEREF _Toc302385862 \h </w:instrText>
         </w:r>
         <w:r>
           <w:rPr>
@@ -1452,7 +1531,7 @@
           <w:lang w:eastAsia="sv-SE"/>
         </w:rPr>
       </w:pPr>
-      <w:hyperlink w:anchor="_Toc301790249" w:history="1">
+      <w:hyperlink w:anchor="_Toc302385863" w:history="1">
         <w:r>
           <w:rPr>
             <w:rStyle w:val="Hyperlnk"/>
@@ -1494,7 +1573,7 @@
           <w:rPr>
             <w:webHidden/>
           </w:rPr>
-          <w:instrText xml:space="preserve"> PAGEREF _Toc301790249 \h </w:instrText>
+          <w:instrText xml:space="preserve"> PAGEREF _Toc302385863 \h </w:instrText>
         </w:r>
         <w:r>
           <w:rPr>
@@ -1539,7 +1618,7 @@
           <w:lang w:eastAsia="sv-SE"/>
         </w:rPr>
       </w:pPr>
-      <w:hyperlink w:anchor="_Toc301790250" w:history="1">
+      <w:hyperlink w:anchor="_Toc302385864" w:history="1">
         <w:r>
           <w:rPr>
             <w:rStyle w:val="Hyperlnk"/>
@@ -1581,7 +1660,7 @@
           <w:rPr>
             <w:webHidden/>
           </w:rPr>
-          <w:instrText xml:space="preserve"> PAGEREF _Toc301790250 \h </w:instrText>
+          <w:instrText xml:space="preserve"> PAGEREF _Toc302385864 \h </w:instrText>
         </w:r>
         <w:r>
           <w:rPr>
@@ -1626,7 +1705,7 @@
           <w:lang w:eastAsia="sv-SE"/>
         </w:rPr>
       </w:pPr>
-      <w:hyperlink w:anchor="_Toc301790251" w:history="1">
+      <w:hyperlink w:anchor="_Toc302385865" w:history="1">
         <w:r>
           <w:rPr>
             <w:rStyle w:val="Hyperlnk"/>
@@ -1668,7 +1747,7 @@
           <w:rPr>
             <w:webHidden/>
           </w:rPr>
-          <w:instrText xml:space="preserve"> PAGEREF _Toc301790251 \h </w:instrText>
+          <w:instrText xml:space="preserve"> PAGEREF _Toc302385865 \h </w:instrText>
         </w:r>
         <w:r>
           <w:rPr>
@@ -1713,7 +1792,7 @@
           <w:lang w:eastAsia="sv-SE"/>
         </w:rPr>
       </w:pPr>
-      <w:hyperlink w:anchor="_Toc301790252" w:history="1">
+      <w:hyperlink w:anchor="_Toc302385866" w:history="1">
         <w:r>
           <w:rPr>
             <w:rStyle w:val="Hyperlnk"/>
@@ -1755,7 +1834,7 @@
           <w:rPr>
             <w:webHidden/>
           </w:rPr>
-          <w:instrText xml:space="preserve"> PAGEREF _Toc301790252 \h </w:instrText>
+          <w:instrText xml:space="preserve"> PAGEREF _Toc302385866 \h </w:instrText>
         </w:r>
         <w:r>
           <w:rPr>
@@ -1800,7 +1879,7 @@
           <w:lang w:eastAsia="sv-SE"/>
         </w:rPr>
       </w:pPr>
-      <w:hyperlink w:anchor="_Toc301790253" w:history="1">
+      <w:hyperlink w:anchor="_Toc302385867" w:history="1">
         <w:r>
           <w:rPr>
             <w:rStyle w:val="Hyperlnk"/>
@@ -1842,7 +1921,7 @@
           <w:rPr>
             <w:webHidden/>
           </w:rPr>
-          <w:instrText xml:space="preserve"> PAGEREF _Toc301790253 \h </w:instrText>
+          <w:instrText xml:space="preserve"> PAGEREF _Toc302385867 \h </w:instrText>
         </w:r>
         <w:r>
           <w:rPr>
@@ -1873,12 +1952,14 @@
       <w:r>
         <w:fldChar w:fldCharType="end"/>
       </w:r>
+      <w:bookmarkStart w:id="0" w:name="_GoBack"/>
+      <w:bookmarkEnd w:id="0"/>
     </w:p>
     <w:p>
       <w:pPr>
         <w:pStyle w:val="Rubrik1"/>
       </w:pPr>
-      <w:bookmarkStart w:id="1" w:name="_Toc301790237"/>
+      <w:bookmarkStart w:id="1" w:name="_Toc302385851"/>
       <w:r>
         <w:lastRenderedPageBreak/>
         <w:t>Inledning</w:t>
@@ -2723,7 +2804,7 @@
       <w:pPr>
         <w:pStyle w:val="Rubrik1"/>
       </w:pPr>
-      <w:bookmarkStart w:id="2" w:name="_Toc301790238"/>
+      <w:bookmarkStart w:id="2" w:name="_Toc302385852"/>
       <w:r>
         <w:lastRenderedPageBreak/>
         <w:t>Generella regler</w:t>
@@ -3989,7 +4070,7 @@
       <w:pPr>
         <w:pStyle w:val="Rubrik1"/>
       </w:pPr>
-      <w:bookmarkStart w:id="4" w:name="_Toc301790239"/>
+      <w:bookmarkStart w:id="4" w:name="_Toc302385853"/>
       <w:r>
         <w:lastRenderedPageBreak/>
         <w:t>GetAllBlocks</w:t>
@@ -4809,7 +4890,7 @@
       <w:bookmarkStart w:id="13" w:name="TOC254083428"/>
       <w:bookmarkStart w:id="14" w:name="_TOC23820"/>
       <w:bookmarkStart w:id="15" w:name="TOC254083429"/>
-      <w:bookmarkStart w:id="16" w:name="_Toc301790240"/>
+      <w:bookmarkStart w:id="16" w:name="_Toc302385854"/>
       <w:bookmarkEnd w:id="8"/>
       <w:bookmarkEnd w:id="9"/>
       <w:bookmarkEnd w:id="10"/>
@@ -5669,7 +5750,7 @@
         <w:pStyle w:val="Rubrik1"/>
       </w:pPr>
       <w:bookmarkStart w:id="19" w:name="_Toc301514901"/>
-      <w:bookmarkStart w:id="20" w:name="_Toc301790241"/>
+      <w:bookmarkStart w:id="20" w:name="_Toc302385855"/>
       <w:proofErr w:type="spellStart"/>
       <w:r>
         <w:lastRenderedPageBreak/>
@@ -6750,7 +6831,7 @@
         <w:pStyle w:val="Rubrik1"/>
       </w:pPr>
       <w:bookmarkStart w:id="23" w:name="_Toc301514904"/>
-      <w:bookmarkStart w:id="24" w:name="_Toc301790242"/>
+      <w:bookmarkStart w:id="24" w:name="_Toc302385856"/>
       <w:proofErr w:type="spellStart"/>
       <w:r>
         <w:lastRenderedPageBreak/>
@@ -7401,7 +7482,7 @@
         <w:pStyle w:val="Rubrik1"/>
       </w:pPr>
       <w:bookmarkStart w:id="27" w:name="_Toc301514907"/>
-      <w:bookmarkStart w:id="28" w:name="_Toc301790243"/>
+      <w:bookmarkStart w:id="28" w:name="_Toc302385857"/>
       <w:proofErr w:type="spellStart"/>
       <w:r>
         <w:lastRenderedPageBreak/>
@@ -8094,7 +8175,7 @@
       <w:pPr>
         <w:pStyle w:val="Rubrik1"/>
       </w:pPr>
-      <w:bookmarkStart w:id="31" w:name="_Toc301790244"/>
+      <w:bookmarkStart w:id="31" w:name="_Toc302385858"/>
       <w:proofErr w:type="spellStart"/>
       <w:r>
         <w:lastRenderedPageBreak/>
@@ -8747,7 +8828,7 @@
       <w:pPr>
         <w:pStyle w:val="Rubrik1"/>
       </w:pPr>
-      <w:bookmarkStart w:id="34" w:name="_Toc301790245"/>
+      <w:bookmarkStart w:id="34" w:name="_Toc302385859"/>
       <w:r>
         <w:lastRenderedPageBreak/>
         <w:t>CheckBlocks</w:t>
@@ -9570,7 +9651,7 @@
       <w:pPr>
         <w:pStyle w:val="Rubrik1"/>
       </w:pPr>
-      <w:bookmarkStart w:id="37" w:name="_Toc301790246"/>
+      <w:bookmarkStart w:id="37" w:name="_Toc302385860"/>
       <w:proofErr w:type="spellStart"/>
       <w:r>
         <w:lastRenderedPageBreak/>
@@ -11052,7 +11133,7 @@
       <w:pPr>
         <w:pStyle w:val="Rubrik1"/>
       </w:pPr>
-      <w:bookmarkStart w:id="40" w:name="_Toc301790247"/>
+      <w:bookmarkStart w:id="40" w:name="_Toc302385861"/>
       <w:proofErr w:type="spellStart"/>
       <w:r>
         <w:lastRenderedPageBreak/>
@@ -12264,7 +12345,7 @@
       <w:pPr>
         <w:pStyle w:val="Rubrik1"/>
       </w:pPr>
-      <w:bookmarkStart w:id="43" w:name="_Toc301790248"/>
+      <w:bookmarkStart w:id="43" w:name="_Toc302385862"/>
       <w:proofErr w:type="spellStart"/>
       <w:r>
         <w:lastRenderedPageBreak/>
@@ -13056,7 +13137,7 @@
       <w:pPr>
         <w:pStyle w:val="Rubrik1"/>
       </w:pPr>
-      <w:bookmarkStart w:id="46" w:name="_Toc301790249"/>
+      <w:bookmarkStart w:id="46" w:name="_Toc302385863"/>
       <w:proofErr w:type="spellStart"/>
       <w:r>
         <w:lastRenderedPageBreak/>
@@ -14153,7 +14234,7 @@
       <w:pPr>
         <w:pStyle w:val="Rubrik1"/>
       </w:pPr>
-      <w:bookmarkStart w:id="49" w:name="_Toc301790250"/>
+      <w:bookmarkStart w:id="49" w:name="_Toc302385864"/>
       <w:proofErr w:type="spellStart"/>
       <w:r>
         <w:lastRenderedPageBreak/>
@@ -14944,7 +15025,7 @@
       <w:pPr>
         <w:pStyle w:val="Rubrik1"/>
       </w:pPr>
-      <w:bookmarkStart w:id="52" w:name="_Toc301790251"/>
+      <w:bookmarkStart w:id="52" w:name="_Toc302385865"/>
       <w:proofErr w:type="spellStart"/>
       <w:r>
         <w:lastRenderedPageBreak/>
@@ -15777,7 +15858,7 @@
       <w:pPr>
         <w:pStyle w:val="Rubrik1"/>
       </w:pPr>
-      <w:bookmarkStart w:id="55" w:name="_Toc301790252"/>
+      <w:bookmarkStart w:id="55" w:name="_Toc302385866"/>
       <w:proofErr w:type="spellStart"/>
       <w:r>
         <w:lastRenderedPageBreak/>
@@ -16392,7 +16473,7 @@
         </w:tabs>
         <w:ind w:left="567" w:hanging="567"/>
       </w:pPr>
-      <w:bookmarkStart w:id="58" w:name="_Toc301790253"/>
+      <w:bookmarkStart w:id="58" w:name="_Toc302385867"/>
       <w:r>
         <w:lastRenderedPageBreak/>
         <w:t>Allmänna fält och datatyper</w:t>
@@ -20494,7 +20575,7 @@
         <w:noProof/>
         <w:lang w:val="en-US"/>
       </w:rPr>
-      <w:t>2</w:t>
+      <w:t>3</w:t>
     </w:r>
     <w:r>
       <w:fldChar w:fldCharType="end"/>
@@ -20948,10 +21029,71 @@
           </w:pPr>
           <w:r>
             <w:rPr>
-              <w:sz w:val="24"/>
-              <w:lang w:val="en-US"/>
+              <w:noProof/>
+              <w:lang w:eastAsia="sv-SE"/>
             </w:rPr>
-            <w:t>INERA AB</w:t>
+            <w:drawing>
+              <wp:anchor distT="0" distB="0" distL="114300" distR="114300" simplePos="0" relativeHeight="251661312" behindDoc="0" locked="0" layoutInCell="1" allowOverlap="1" wp14:anchorId="54159B4B" wp14:editId="5BF364CF">
+                <wp:simplePos x="0" y="0"/>
+                <wp:positionH relativeFrom="character">
+                  <wp:posOffset>-1102360</wp:posOffset>
+                </wp:positionH>
+                <wp:positionV relativeFrom="line">
+                  <wp:posOffset>62865</wp:posOffset>
+                </wp:positionV>
+                <wp:extent cx="2017395" cy="442595"/>
+                <wp:effectExtent l="0" t="0" r="1905" b="0"/>
+                <wp:wrapNone/>
+                <wp:docPr id="3" name="Bild 7"/>
+                <wp:cNvGraphicFramePr>
+                  <a:graphicFrameLocks xmlns:a="http://schemas.openxmlformats.org/drawingml/2006/main" noChangeAspect="1"/>
+                </wp:cNvGraphicFramePr>
+                <a:graphic xmlns:a="http://schemas.openxmlformats.org/drawingml/2006/main">
+                  <a:graphicData uri="http://schemas.openxmlformats.org/drawingml/2006/picture">
+                    <pic:pic xmlns:pic="http://schemas.openxmlformats.org/drawingml/2006/picture">
+                      <pic:nvPicPr>
+                        <pic:cNvPr id="0" name="Picture 7"/>
+                        <pic:cNvPicPr>
+                          <a:picLocks noChangeAspect="1" noChangeArrowheads="1"/>
+                        </pic:cNvPicPr>
+                      </pic:nvPicPr>
+                      <pic:blipFill>
+                        <a:blip r:embed="rId1">
+                          <a:extLst>
+                            <a:ext uri="{28A0092B-C50C-407E-A947-70E740481C1C}">
+                              <a14:useLocalDpi xmlns:a14="http://schemas.microsoft.com/office/drawing/2010/main" val="0"/>
+                            </a:ext>
+                          </a:extLst>
+                        </a:blip>
+                        <a:srcRect/>
+                        <a:stretch>
+                          <a:fillRect/>
+                        </a:stretch>
+                      </pic:blipFill>
+                      <pic:spPr bwMode="auto">
+                        <a:xfrm>
+                          <a:off x="0" y="0"/>
+                          <a:ext cx="2017395" cy="442595"/>
+                        </a:xfrm>
+                        <a:prstGeom prst="rect">
+                          <a:avLst/>
+                        </a:prstGeom>
+                        <a:noFill/>
+                        <a:ln>
+                          <a:noFill/>
+                        </a:ln>
+                      </pic:spPr>
+                    </pic:pic>
+                  </a:graphicData>
+                </a:graphic>
+                <wp14:sizeRelH relativeFrom="page">
+                  <wp14:pctWidth>0</wp14:pctWidth>
+                </wp14:sizeRelH>
+                <wp14:sizeRelV relativeFrom="page">
+                  <wp14:pctHeight>0</wp14:pctHeight>
+                </wp14:sizeRelV>
+              </wp:anchor>
+            </w:drawing>
           </w:r>
         </w:p>
       </w:tc>
@@ -21096,11 +21238,21 @@
               <w:tab w:val="left" w:pos="31680"/>
             </w:tabs>
           </w:pPr>
-          <w:fldSimple w:instr=" SUBJECT  \* MERGEFORMAT ">
-            <w:r>
-              <w:t>Tjänstekontraktsbeskrivning</w:t>
-            </w:r>
-          </w:fldSimple>
+          <w:r>
+            <w:fldChar w:fldCharType="begin"/>
+          </w:r>
+          <w:r>
+            <w:instrText xml:space="preserve"> SUBJECT  \* MERGEFORMAT </w:instrText>
+          </w:r>
+          <w:r>
+            <w:fldChar w:fldCharType="separate"/>
+          </w:r>
+          <w:r>
+            <w:t>Tjänstekontraktsbeskrivning</w:t>
+          </w:r>
+          <w:r>
+            <w:fldChar w:fldCharType="end"/>
+          </w:r>
         </w:p>
       </w:tc>
       <w:tc>
@@ -21434,7 +21586,7 @@
             <w:rPr>
               <w:noProof/>
             </w:rPr>
-            <w:t>2</w:t>
+            <w:t>3</w:t>
           </w:r>
           <w:r>
             <w:fldChar w:fldCharType="end"/>
@@ -21442,27 +21594,14 @@
           <w:r>
             <w:t xml:space="preserve"> (</w:t>
           </w:r>
-          <w:r>
-            <w:fldChar w:fldCharType="begin"/>
-          </w:r>
-          <w:r>
-            <w:instrText xml:space="preserve"> NUMPAGES </w:instrText>
-          </w:r>
-          <w:r>
-            <w:fldChar w:fldCharType="separate"/>
-          </w:r>
-          <w:r>
-            <w:rPr>
-              <w:noProof/>
-            </w:rPr>
-            <w:t>32</w:t>
-          </w:r>
-          <w:r>
-            <w:rPr>
-              <w:noProof/>
-            </w:rPr>
-            <w:fldChar w:fldCharType="end"/>
-          </w:r>
+          <w:fldSimple w:instr=" NUMPAGES ">
+            <w:r>
+              <w:rPr>
+                <w:noProof/>
+              </w:rPr>
+              <w:t>32</w:t>
+            </w:r>
+          </w:fldSimple>
           <w:r>
             <w:t>)</w:t>
           </w:r>
@@ -21505,7 +21644,7 @@
             <w:fldChar w:fldCharType="separate"/>
           </w:r>
           <w:r>
-            <w:t>2011-08-22</w:t>
+            <w:t>2011-08-29</w:t>
           </w:r>
           <w:r>
             <w:rPr>
@@ -22255,13 +22394,8 @@
               <w:tab w:val="left" w:pos="31680"/>
             </w:tabs>
           </w:pPr>
-          <w:proofErr w:type="spellStart"/>
           <w:r>
-            <w:t>CeHis</w:t>
-          </w:r>
-          <w:proofErr w:type="spellEnd"/>
-          <w:r>
-            <w:t xml:space="preserve"> Arkitekturledning</w:t>
+            <w:t>CeHis Arkitekturledning</w:t>
           </w:r>
         </w:p>
       </w:tc>
@@ -22406,27 +22540,14 @@
           <w:r>
             <w:t xml:space="preserve"> (</w:t>
           </w:r>
-          <w:r>
-            <w:fldChar w:fldCharType="begin"/>
-          </w:r>
-          <w:r>
-            <w:instrText xml:space="preserve"> NUMPAGES </w:instrText>
-          </w:r>
-          <w:r>
-            <w:fldChar w:fldCharType="separate"/>
-          </w:r>
-          <w:r>
-            <w:rPr>
-              <w:noProof/>
-            </w:rPr>
-            <w:t>23</w:t>
-          </w:r>
-          <w:r>
-            <w:rPr>
-              <w:noProof/>
-            </w:rPr>
-            <w:fldChar w:fldCharType="end"/>
-          </w:r>
+          <w:fldSimple w:instr=" NUMPAGES ">
+            <w:r>
+              <w:rPr>
+                <w:noProof/>
+              </w:rPr>
+              <w:t>23</w:t>
+            </w:r>
+          </w:fldSimple>
           <w:r>
             <w:t>)</w:t>
           </w:r>
@@ -22466,7 +22587,7 @@
             <w:fldChar w:fldCharType="separate"/>
           </w:r>
           <w:r>
-            <w:t>2011-08-22</w:t>
+            <w:t>2011-08-29</w:t>
           </w:r>
           <w:r>
             <w:fldChar w:fldCharType="end"/>
@@ -22521,7 +22642,7 @@
 <w:hdr xmlns:wpc="http://schemas.microsoft.com/office/word/2010/wordprocessingCanvas" xmlns:mc="http://schemas.openxmlformats.org/markup-compatibility/2006" xmlns:o="urn:schemas-microsoft-com:office:office" xmlns:r="http://schemas.openxmlformats.org/officeDocument/2006/relationships" xmlns:m="http://schemas.openxmlformats.org/officeDocument/2006/math" xmlns:v="urn:schemas-microsoft-com:vml" xmlns:wp14="http://schemas.microsoft.com/office/word/2010/wordprocessingDrawing" xmlns:wp="http://schemas.openxmlformats.org/drawingml/2006/wordprocessingDrawing" xmlns:w10="urn:schemas-microsoft-com:office:word" xmlns:w="http://schemas.openxmlformats.org/wordprocessingml/2006/main" xmlns:w14="http://schemas.microsoft.com/office/word/2010/wordml" xmlns:wpg="http://schemas.microsoft.com/office/word/2010/wordprocessingGroup" xmlns:wpi="http://schemas.microsoft.com/office/word/2010/wordprocessingInk" xmlns:wne="http://schemas.microsoft.com/office/word/2006/wordml" xmlns:wps="http://schemas.microsoft.com/office/word/2010/wordprocessingShape" mc:Ignorable="w14 wp14">
   <w:tbl>
     <w:tblPr>
-      <w:tblW w:w="0" w:type="auto"/>
+      <w:tblW w:w="9498" w:type="dxa"/>
       <w:tblLayout w:type="fixed"/>
       <w:tblLook w:val="0000" w:firstRow="0" w:lastRow="0" w:firstColumn="0" w:lastColumn="0" w:noHBand="0" w:noVBand="0"/>
     </w:tblPr>
@@ -22609,17 +22730,8 @@
               <w:b/>
               <w:sz w:val="24"/>
             </w:rPr>
-            <w:t xml:space="preserve">Nationell </w:t>
+            <w:t>Spärr</w:t>
           </w:r>
-          <w:proofErr w:type="spellStart"/>
-          <w:r>
-            <w:rPr>
-              <w:b/>
-              <w:sz w:val="24"/>
-            </w:rPr>
-            <w:t>Tidbokning</w:t>
-          </w:r>
-          <w:proofErr w:type="spellEnd"/>
         </w:p>
       </w:tc>
       <w:tc>
@@ -22700,7 +22812,7 @@
               <w:lang w:eastAsia="sv-SE"/>
             </w:rPr>
             <w:drawing>
-              <wp:anchor distT="0" distB="0" distL="114300" distR="114300" simplePos="0" relativeHeight="251656192" behindDoc="0" locked="0" layoutInCell="1" allowOverlap="1" wp14:anchorId="615B12EF" wp14:editId="7DF23D0D">
+              <wp:anchor distT="0" distB="0" distL="114300" distR="114300" simplePos="0" relativeHeight="251656192" behindDoc="0" locked="0" layoutInCell="1" allowOverlap="1" wp14:anchorId="12604CEF" wp14:editId="13742386">
                 <wp:simplePos x="0" y="0"/>
                 <wp:positionH relativeFrom="character">
                   <wp:posOffset>0</wp:posOffset>
@@ -22770,7 +22882,7 @@
             <mc:AlternateContent>
               <mc:Choice Requires="wps">
                 <w:drawing>
-                  <wp:inline distT="0" distB="0" distL="0" distR="0" wp14:anchorId="511D20F2" wp14:editId="6585BC41">
+                  <wp:inline distT="0" distB="0" distL="0" distR="0" wp14:anchorId="69839615" wp14:editId="78218BA0">
                     <wp:extent cx="2019300" cy="446405"/>
                     <wp:effectExtent l="0" t="0" r="0" b="0"/>
                     <wp:docPr id="1" name="AutoShape 2"/>
@@ -22901,11 +23013,6 @@
               <w:tab w:val="left" w:pos="31680"/>
             </w:tabs>
           </w:pPr>
-          <w:proofErr w:type="spellStart"/>
-          <w:r>
-            <w:t>Dok.beteckning</w:t>
-          </w:r>
-          <w:proofErr w:type="spellEnd"/>
           <w:r>
             <w:t xml:space="preserve"> </w:t>
           </w:r>
@@ -22983,7 +23090,19 @@
             </w:tabs>
           </w:pPr>
           <w:r>
-            <w:t xml:space="preserve">Tjänstekontrakt </w:t>
+            <w:fldChar w:fldCharType="begin"/>
+          </w:r>
+          <w:r>
+            <w:instrText xml:space="preserve"> SUBJECT  \* MERGEFORMAT </w:instrText>
+          </w:r>
+          <w:r>
+            <w:fldChar w:fldCharType="separate"/>
+          </w:r>
+          <w:r>
+            <w:t>Tjänstekontraktsbeskrivning</w:t>
+          </w:r>
+          <w:r>
+            <w:fldChar w:fldCharType="end"/>
           </w:r>
         </w:p>
       </w:tc>
@@ -23105,7 +23224,7 @@
             </w:tabs>
           </w:pPr>
           <w:r>
-            <w:t>Utgåva A</w:t>
+            <w:t>Baserad på mall revision A</w:t>
           </w:r>
         </w:p>
       </w:tc>
@@ -23180,13 +23299,8 @@
               <w:tab w:val="left" w:pos="31680"/>
             </w:tabs>
           </w:pPr>
-          <w:proofErr w:type="spellStart"/>
           <w:r>
-            <w:t>CeHis</w:t>
-          </w:r>
-          <w:proofErr w:type="spellEnd"/>
-          <w:r>
-            <w:t xml:space="preserve"> Arkitekturledning</w:t>
+            <w:t>Inera AB</w:t>
           </w:r>
         </w:p>
       </w:tc>
@@ -23331,27 +23445,14 @@
           <w:r>
             <w:t xml:space="preserve"> (</w:t>
           </w:r>
-          <w:r>
-            <w:fldChar w:fldCharType="begin"/>
-          </w:r>
-          <w:r>
-            <w:instrText xml:space="preserve"> NUMPAGES </w:instrText>
-          </w:r>
-          <w:r>
-            <w:fldChar w:fldCharType="separate"/>
-          </w:r>
-          <w:r>
-            <w:rPr>
-              <w:noProof/>
-            </w:rPr>
-            <w:t>32</w:t>
-          </w:r>
-          <w:r>
-            <w:rPr>
-              <w:noProof/>
-            </w:rPr>
-            <w:fldChar w:fldCharType="end"/>
-          </w:r>
+          <w:fldSimple w:instr=" NUMPAGES ">
+            <w:r>
+              <w:rPr>
+                <w:noProof/>
+              </w:rPr>
+              <w:t>32</w:t>
+            </w:r>
+          </w:fldSimple>
           <w:r>
             <w:t>)</w:t>
           </w:r>
@@ -23394,7 +23495,7 @@
             <w:fldChar w:fldCharType="separate"/>
           </w:r>
           <w:r>
-            <w:t>2011-08-22</w:t>
+            <w:t>2011-08-29</w:t>
           </w:r>
           <w:r>
             <w:rPr>
@@ -27455,7 +27556,7 @@
 </file>
 
 <file path=customXml/itemProps1.xml><?xml version="1.0" encoding="utf-8"?>
-<ds:datastoreItem xmlns:ds="http://schemas.openxmlformats.org/officeDocument/2006/customXml" ds:itemID="{7678887A-0861-437F-BA2D-56E0122A6C11}">
+<ds:datastoreItem xmlns:ds="http://schemas.openxmlformats.org/officeDocument/2006/customXml" ds:itemID="{9E227D73-859C-4095-83F1-E6D81107C103}">
   <ds:schemaRefs>
     <ds:schemaRef ds:uri="http://schemas.openxmlformats.org/officeDocument/2006/bibliography"/>
   </ds:schemaRefs>

</xml_diff>

<commit_message>
Very small typos fixed, v.0.21
</commit_message>
<xml_diff>
--- a/ServiceInteractions/riv/ehr/blocking/trunk/docs/Tjanstekontraktsbeskrivning - Sparrtjansten.docx
+++ b/ServiceInteractions/riv/ehr/blocking/trunk/docs/Tjanstekontraktsbeskrivning - Sparrtjansten.docx
@@ -168,15 +168,10 @@
           <w:rFonts w:ascii="Arial" w:hAnsi="Arial"/>
           <w:sz w:val="36"/>
         </w:rPr>
-        <w:t>-2</w:t>
-      </w:r>
-      <w:r>
-        <w:rPr>
-          <w:rFonts w:ascii="Arial" w:hAnsi="Arial"/>
-          <w:sz w:val="36"/>
-        </w:rPr>
-        <w:t>9</w:t>
-      </w:r>
+        <w:t>-31</w:t>
+      </w:r>
+      <w:bookmarkStart w:id="0" w:name="_GoBack"/>
+      <w:bookmarkEnd w:id="0"/>
     </w:p>
     <w:p>
       <w:pPr>
@@ -444,6 +439,90 @@
           </w:p>
         </w:tc>
       </w:tr>
+      <w:tr>
+        <w:trPr>
+          <w:trHeight w:val="256"/>
+        </w:trPr>
+        <w:tc>
+          <w:tcPr>
+            <w:tcW w:w="964" w:type="dxa"/>
+          </w:tcPr>
+          <w:p>
+            <w:pPr>
+              <w:pStyle w:val="TableText"/>
+            </w:pPr>
+            <w:r>
+              <w:t>0.21</w:t>
+            </w:r>
+          </w:p>
+        </w:tc>
+        <w:tc>
+          <w:tcPr>
+            <w:tcW w:w="1224" w:type="dxa"/>
+          </w:tcPr>
+          <w:p>
+            <w:pPr>
+              <w:pStyle w:val="TableText"/>
+            </w:pPr>
+            <w:r>
+              <w:t>2011-08-31</w:t>
+            </w:r>
+          </w:p>
+        </w:tc>
+        <w:tc>
+          <w:tcPr>
+            <w:tcW w:w="3794" w:type="dxa"/>
+          </w:tcPr>
+          <w:p>
+            <w:pPr>
+              <w:pStyle w:val="TableText"/>
+            </w:pPr>
+            <w:r>
+              <w:t xml:space="preserve">Rättade </w:t>
+            </w:r>
+            <w:r>
+              <w:t>några</w:t>
+            </w:r>
+            <w:r>
+              <w:t xml:space="preserve"> felaktiga datatype</w:t>
+            </w:r>
+            <w:r>
+              <w:t>r</w:t>
+            </w:r>
+            <w:r>
+              <w:t xml:space="preserve"> från dateTime till </w:t>
+            </w:r>
+            <w:proofErr w:type="spellStart"/>
+            <w:r>
+              <w:t>ActorType</w:t>
+            </w:r>
+            <w:proofErr w:type="spellEnd"/>
+          </w:p>
+        </w:tc>
+        <w:tc>
+          <w:tcPr>
+            <w:tcW w:w="2326" w:type="dxa"/>
+          </w:tcPr>
+          <w:p>
+            <w:pPr>
+              <w:pStyle w:val="TableText"/>
+            </w:pPr>
+            <w:r>
+              <w:t>Olle Bergström</w:t>
+            </w:r>
+          </w:p>
+        </w:tc>
+        <w:tc>
+          <w:tcPr>
+            <w:tcW w:w="1440" w:type="dxa"/>
+          </w:tcPr>
+          <w:p>
+            <w:pPr>
+              <w:pStyle w:val="TableText"/>
+            </w:pPr>
+          </w:p>
+        </w:tc>
+      </w:tr>
     </w:tbl>
     <w:p>
       <w:pPr>
@@ -487,7 +566,7 @@
       <w:r>
         <w:fldChar w:fldCharType="separate"/>
       </w:r>
-      <w:hyperlink w:anchor="_Toc302385851" w:history="1">
+      <w:hyperlink w:anchor="_Toc302543261" w:history="1">
         <w:r>
           <w:rPr>
             <w:rStyle w:val="Hyperlnk"/>
@@ -529,7 +608,7 @@
           <w:rPr>
             <w:webHidden/>
           </w:rPr>
-          <w:instrText xml:space="preserve"> PAGEREF _Toc302385851 \h </w:instrText>
+          <w:instrText xml:space="preserve"> PAGEREF _Toc302543261 \h </w:instrText>
         </w:r>
         <w:r>
           <w:rPr>
@@ -574,7 +653,7 @@
           <w:lang w:eastAsia="sv-SE"/>
         </w:rPr>
       </w:pPr>
-      <w:hyperlink w:anchor="_Toc302385852" w:history="1">
+      <w:hyperlink w:anchor="_Toc302543262" w:history="1">
         <w:r>
           <w:rPr>
             <w:rStyle w:val="Hyperlnk"/>
@@ -616,7 +695,7 @@
           <w:rPr>
             <w:webHidden/>
           </w:rPr>
-          <w:instrText xml:space="preserve"> PAGEREF _Toc302385852 \h </w:instrText>
+          <w:instrText xml:space="preserve"> PAGEREF _Toc302543262 \h </w:instrText>
         </w:r>
         <w:r>
           <w:rPr>
@@ -661,7 +740,7 @@
           <w:lang w:eastAsia="sv-SE"/>
         </w:rPr>
       </w:pPr>
-      <w:hyperlink w:anchor="_Toc302385853" w:history="1">
+      <w:hyperlink w:anchor="_Toc302543263" w:history="1">
         <w:r>
           <w:rPr>
             <w:rStyle w:val="Hyperlnk"/>
@@ -703,7 +782,7 @@
           <w:rPr>
             <w:webHidden/>
           </w:rPr>
-          <w:instrText xml:space="preserve"> PAGEREF _Toc302385853 \h </w:instrText>
+          <w:instrText xml:space="preserve"> PAGEREF _Toc302543263 \h </w:instrText>
         </w:r>
         <w:r>
           <w:rPr>
@@ -748,7 +827,7 @@
           <w:lang w:eastAsia="sv-SE"/>
         </w:rPr>
       </w:pPr>
-      <w:hyperlink w:anchor="_Toc302385854" w:history="1">
+      <w:hyperlink w:anchor="_Toc302543264" w:history="1">
         <w:r>
           <w:rPr>
             <w:rStyle w:val="Hyperlnk"/>
@@ -790,7 +869,7 @@
           <w:rPr>
             <w:webHidden/>
           </w:rPr>
-          <w:instrText xml:space="preserve"> PAGEREF _Toc302385854 \h </w:instrText>
+          <w:instrText xml:space="preserve"> PAGEREF _Toc302543264 \h </w:instrText>
         </w:r>
         <w:r>
           <w:rPr>
@@ -835,7 +914,7 @@
           <w:lang w:eastAsia="sv-SE"/>
         </w:rPr>
       </w:pPr>
-      <w:hyperlink w:anchor="_Toc302385855" w:history="1">
+      <w:hyperlink w:anchor="_Toc302543265" w:history="1">
         <w:r>
           <w:rPr>
             <w:rStyle w:val="Hyperlnk"/>
@@ -877,7 +956,7 @@
           <w:rPr>
             <w:webHidden/>
           </w:rPr>
-          <w:instrText xml:space="preserve"> PAGEREF _Toc302385855 \h </w:instrText>
+          <w:instrText xml:space="preserve"> PAGEREF _Toc302543265 \h </w:instrText>
         </w:r>
         <w:r>
           <w:rPr>
@@ -922,7 +1001,7 @@
           <w:lang w:eastAsia="sv-SE"/>
         </w:rPr>
       </w:pPr>
-      <w:hyperlink w:anchor="_Toc302385856" w:history="1">
+      <w:hyperlink w:anchor="_Toc302543266" w:history="1">
         <w:r>
           <w:rPr>
             <w:rStyle w:val="Hyperlnk"/>
@@ -964,7 +1043,7 @@
           <w:rPr>
             <w:webHidden/>
           </w:rPr>
-          <w:instrText xml:space="preserve"> PAGEREF _Toc302385856 \h </w:instrText>
+          <w:instrText xml:space="preserve"> PAGEREF _Toc302543266 \h </w:instrText>
         </w:r>
         <w:r>
           <w:rPr>
@@ -1009,7 +1088,7 @@
           <w:lang w:eastAsia="sv-SE"/>
         </w:rPr>
       </w:pPr>
-      <w:hyperlink w:anchor="_Toc302385857" w:history="1">
+      <w:hyperlink w:anchor="_Toc302543267" w:history="1">
         <w:r>
           <w:rPr>
             <w:rStyle w:val="Hyperlnk"/>
@@ -1051,7 +1130,7 @@
           <w:rPr>
             <w:webHidden/>
           </w:rPr>
-          <w:instrText xml:space="preserve"> PAGEREF _Toc302385857 \h </w:instrText>
+          <w:instrText xml:space="preserve"> PAGEREF _Toc302543267 \h </w:instrText>
         </w:r>
         <w:r>
           <w:rPr>
@@ -1096,7 +1175,7 @@
           <w:lang w:eastAsia="sv-SE"/>
         </w:rPr>
       </w:pPr>
-      <w:hyperlink w:anchor="_Toc302385858" w:history="1">
+      <w:hyperlink w:anchor="_Toc302543268" w:history="1">
         <w:r>
           <w:rPr>
             <w:rStyle w:val="Hyperlnk"/>
@@ -1138,7 +1217,7 @@
           <w:rPr>
             <w:webHidden/>
           </w:rPr>
-          <w:instrText xml:space="preserve"> PAGEREF _Toc302385858 \h </w:instrText>
+          <w:instrText xml:space="preserve"> PAGEREF _Toc302543268 \h </w:instrText>
         </w:r>
         <w:r>
           <w:rPr>
@@ -1183,7 +1262,7 @@
           <w:lang w:eastAsia="sv-SE"/>
         </w:rPr>
       </w:pPr>
-      <w:hyperlink w:anchor="_Toc302385859" w:history="1">
+      <w:hyperlink w:anchor="_Toc302543269" w:history="1">
         <w:r>
           <w:rPr>
             <w:rStyle w:val="Hyperlnk"/>
@@ -1225,7 +1304,7 @@
           <w:rPr>
             <w:webHidden/>
           </w:rPr>
-          <w:instrText xml:space="preserve"> PAGEREF _Toc302385859 \h </w:instrText>
+          <w:instrText xml:space="preserve"> PAGEREF _Toc302543269 \h </w:instrText>
         </w:r>
         <w:r>
           <w:rPr>
@@ -1270,7 +1349,7 @@
           <w:lang w:eastAsia="sv-SE"/>
         </w:rPr>
       </w:pPr>
-      <w:hyperlink w:anchor="_Toc302385860" w:history="1">
+      <w:hyperlink w:anchor="_Toc302543270" w:history="1">
         <w:r>
           <w:rPr>
             <w:rStyle w:val="Hyperlnk"/>
@@ -1312,7 +1391,7 @@
           <w:rPr>
             <w:webHidden/>
           </w:rPr>
-          <w:instrText xml:space="preserve"> PAGEREF _Toc302385860 \h </w:instrText>
+          <w:instrText xml:space="preserve"> PAGEREF _Toc302543270 \h </w:instrText>
         </w:r>
         <w:r>
           <w:rPr>
@@ -1357,7 +1436,7 @@
           <w:lang w:eastAsia="sv-SE"/>
         </w:rPr>
       </w:pPr>
-      <w:hyperlink w:anchor="_Toc302385861" w:history="1">
+      <w:hyperlink w:anchor="_Toc302543271" w:history="1">
         <w:r>
           <w:rPr>
             <w:rStyle w:val="Hyperlnk"/>
@@ -1399,7 +1478,7 @@
           <w:rPr>
             <w:webHidden/>
           </w:rPr>
-          <w:instrText xml:space="preserve"> PAGEREF _Toc302385861 \h </w:instrText>
+          <w:instrText xml:space="preserve"> PAGEREF _Toc302543271 \h </w:instrText>
         </w:r>
         <w:r>
           <w:rPr>
@@ -1444,7 +1523,7 @@
           <w:lang w:eastAsia="sv-SE"/>
         </w:rPr>
       </w:pPr>
-      <w:hyperlink w:anchor="_Toc302385862" w:history="1">
+      <w:hyperlink w:anchor="_Toc302543272" w:history="1">
         <w:r>
           <w:rPr>
             <w:rStyle w:val="Hyperlnk"/>
@@ -1486,7 +1565,7 @@
           <w:rPr>
             <w:webHidden/>
           </w:rPr>
-          <w:instrText xml:space="preserve"> PAGEREF _Toc302385862 \h </w:instrText>
+          <w:instrText xml:space="preserve"> PAGEREF _Toc302543272 \h </w:instrText>
         </w:r>
         <w:r>
           <w:rPr>
@@ -1531,7 +1610,7 @@
           <w:lang w:eastAsia="sv-SE"/>
         </w:rPr>
       </w:pPr>
-      <w:hyperlink w:anchor="_Toc302385863" w:history="1">
+      <w:hyperlink w:anchor="_Toc302543273" w:history="1">
         <w:r>
           <w:rPr>
             <w:rStyle w:val="Hyperlnk"/>
@@ -1573,7 +1652,7 @@
           <w:rPr>
             <w:webHidden/>
           </w:rPr>
-          <w:instrText xml:space="preserve"> PAGEREF _Toc302385863 \h </w:instrText>
+          <w:instrText xml:space="preserve"> PAGEREF _Toc302543273 \h </w:instrText>
         </w:r>
         <w:r>
           <w:rPr>
@@ -1618,7 +1697,7 @@
           <w:lang w:eastAsia="sv-SE"/>
         </w:rPr>
       </w:pPr>
-      <w:hyperlink w:anchor="_Toc302385864" w:history="1">
+      <w:hyperlink w:anchor="_Toc302543274" w:history="1">
         <w:r>
           <w:rPr>
             <w:rStyle w:val="Hyperlnk"/>
@@ -1660,7 +1739,7 @@
           <w:rPr>
             <w:webHidden/>
           </w:rPr>
-          <w:instrText xml:space="preserve"> PAGEREF _Toc302385864 \h </w:instrText>
+          <w:instrText xml:space="preserve"> PAGEREF _Toc302543274 \h </w:instrText>
         </w:r>
         <w:r>
           <w:rPr>
@@ -1705,7 +1784,7 @@
           <w:lang w:eastAsia="sv-SE"/>
         </w:rPr>
       </w:pPr>
-      <w:hyperlink w:anchor="_Toc302385865" w:history="1">
+      <w:hyperlink w:anchor="_Toc302543275" w:history="1">
         <w:r>
           <w:rPr>
             <w:rStyle w:val="Hyperlnk"/>
@@ -1747,7 +1826,7 @@
           <w:rPr>
             <w:webHidden/>
           </w:rPr>
-          <w:instrText xml:space="preserve"> PAGEREF _Toc302385865 \h </w:instrText>
+          <w:instrText xml:space="preserve"> PAGEREF _Toc302543275 \h </w:instrText>
         </w:r>
         <w:r>
           <w:rPr>
@@ -1792,7 +1871,7 @@
           <w:lang w:eastAsia="sv-SE"/>
         </w:rPr>
       </w:pPr>
-      <w:hyperlink w:anchor="_Toc302385866" w:history="1">
+      <w:hyperlink w:anchor="_Toc302543276" w:history="1">
         <w:r>
           <w:rPr>
             <w:rStyle w:val="Hyperlnk"/>
@@ -1834,7 +1913,7 @@
           <w:rPr>
             <w:webHidden/>
           </w:rPr>
-          <w:instrText xml:space="preserve"> PAGEREF _Toc302385866 \h </w:instrText>
+          <w:instrText xml:space="preserve"> PAGEREF _Toc302543276 \h </w:instrText>
         </w:r>
         <w:r>
           <w:rPr>
@@ -1879,7 +1958,7 @@
           <w:lang w:eastAsia="sv-SE"/>
         </w:rPr>
       </w:pPr>
-      <w:hyperlink w:anchor="_Toc302385867" w:history="1">
+      <w:hyperlink w:anchor="_Toc302543277" w:history="1">
         <w:r>
           <w:rPr>
             <w:rStyle w:val="Hyperlnk"/>
@@ -1921,7 +2000,7 @@
           <w:rPr>
             <w:webHidden/>
           </w:rPr>
-          <w:instrText xml:space="preserve"> PAGEREF _Toc302385867 \h </w:instrText>
+          <w:instrText xml:space="preserve"> PAGEREF _Toc302543277 \h </w:instrText>
         </w:r>
         <w:r>
           <w:rPr>
@@ -1952,14 +2031,12 @@
       <w:r>
         <w:fldChar w:fldCharType="end"/>
       </w:r>
-      <w:bookmarkStart w:id="0" w:name="_GoBack"/>
-      <w:bookmarkEnd w:id="0"/>
     </w:p>
     <w:p>
       <w:pPr>
         <w:pStyle w:val="Rubrik1"/>
       </w:pPr>
-      <w:bookmarkStart w:id="1" w:name="_Toc302385851"/>
+      <w:bookmarkStart w:id="1" w:name="_Toc302543261"/>
       <w:r>
         <w:lastRenderedPageBreak/>
         <w:t>Inledning</w:t>
@@ -2804,7 +2881,7 @@
       <w:pPr>
         <w:pStyle w:val="Rubrik1"/>
       </w:pPr>
-      <w:bookmarkStart w:id="2" w:name="_Toc302385852"/>
+      <w:bookmarkStart w:id="2" w:name="_Toc302543262"/>
       <w:r>
         <w:lastRenderedPageBreak/>
         <w:t>Generella regler</w:t>
@@ -4070,7 +4147,7 @@
       <w:pPr>
         <w:pStyle w:val="Rubrik1"/>
       </w:pPr>
-      <w:bookmarkStart w:id="4" w:name="_Toc302385853"/>
+      <w:bookmarkStart w:id="4" w:name="_Toc302543263"/>
       <w:r>
         <w:lastRenderedPageBreak/>
         <w:t>GetAllBlocks</w:t>
@@ -4890,7 +4967,7 @@
       <w:bookmarkStart w:id="13" w:name="TOC254083428"/>
       <w:bookmarkStart w:id="14" w:name="_TOC23820"/>
       <w:bookmarkStart w:id="15" w:name="TOC254083429"/>
-      <w:bookmarkStart w:id="16" w:name="_Toc302385854"/>
+      <w:bookmarkStart w:id="16" w:name="_Toc302543264"/>
       <w:bookmarkEnd w:id="8"/>
       <w:bookmarkEnd w:id="9"/>
       <w:bookmarkEnd w:id="10"/>
@@ -5750,7 +5827,7 @@
         <w:pStyle w:val="Rubrik1"/>
       </w:pPr>
       <w:bookmarkStart w:id="19" w:name="_Toc301514901"/>
-      <w:bookmarkStart w:id="20" w:name="_Toc302385855"/>
+      <w:bookmarkStart w:id="20" w:name="_Toc302543265"/>
       <w:proofErr w:type="spellStart"/>
       <w:r>
         <w:lastRenderedPageBreak/>
@@ -6506,7 +6583,7 @@
                 <w:b/>
                 <w:bCs/>
               </w:rPr>
-              <w:t>16.3</w:t>
+              <w:t>17.3</w:t>
             </w:r>
             <w:r>
               <w:fldChar w:fldCharType="end"/>
@@ -6831,7 +6908,7 @@
         <w:pStyle w:val="Rubrik1"/>
       </w:pPr>
       <w:bookmarkStart w:id="23" w:name="_Toc301514904"/>
-      <w:bookmarkStart w:id="24" w:name="_Toc302385856"/>
+      <w:bookmarkStart w:id="24" w:name="_Toc302543266"/>
       <w:proofErr w:type="spellStart"/>
       <w:r>
         <w:lastRenderedPageBreak/>
@@ -7482,7 +7559,7 @@
         <w:pStyle w:val="Rubrik1"/>
       </w:pPr>
       <w:bookmarkStart w:id="27" w:name="_Toc301514907"/>
-      <w:bookmarkStart w:id="28" w:name="_Toc302385857"/>
+      <w:bookmarkStart w:id="28" w:name="_Toc302543267"/>
       <w:proofErr w:type="spellStart"/>
       <w:r>
         <w:lastRenderedPageBreak/>
@@ -7894,7 +7971,7 @@
               <w:rPr>
                 <w:i/>
               </w:rPr>
-              <w:t>16.2</w:t>
+              <w:t>17.2</w:t>
             </w:r>
             <w:r>
               <w:fldChar w:fldCharType="end"/>
@@ -8175,7 +8252,7 @@
       <w:pPr>
         <w:pStyle w:val="Rubrik1"/>
       </w:pPr>
-      <w:bookmarkStart w:id="31" w:name="_Toc302385858"/>
+      <w:bookmarkStart w:id="31" w:name="_Toc302543268"/>
       <w:proofErr w:type="spellStart"/>
       <w:r>
         <w:lastRenderedPageBreak/>
@@ -8828,7 +8905,7 @@
       <w:pPr>
         <w:pStyle w:val="Rubrik1"/>
       </w:pPr>
-      <w:bookmarkStart w:id="34" w:name="_Toc302385859"/>
+      <w:bookmarkStart w:id="34" w:name="_Toc302543269"/>
       <w:r>
         <w:lastRenderedPageBreak/>
         <w:t>CheckBlocks</w:t>
@@ -9651,7 +9728,7 @@
       <w:pPr>
         <w:pStyle w:val="Rubrik1"/>
       </w:pPr>
-      <w:bookmarkStart w:id="37" w:name="_Toc302385860"/>
+      <w:bookmarkStart w:id="37" w:name="_Toc302543270"/>
       <w:proofErr w:type="spellStart"/>
       <w:r>
         <w:lastRenderedPageBreak/>
@@ -10635,7 +10712,7 @@
               <w:rPr>
                 <w:i/>
               </w:rPr>
-              <w:t>16.3</w:t>
+              <w:t>17.3</w:t>
             </w:r>
             <w:r>
               <w:fldChar w:fldCharType="end"/>
@@ -11133,7 +11210,7 @@
       <w:pPr>
         <w:pStyle w:val="Rubrik1"/>
       </w:pPr>
-      <w:bookmarkStart w:id="40" w:name="_Toc302385861"/>
+      <w:bookmarkStart w:id="40" w:name="_Toc302543271"/>
       <w:proofErr w:type="spellStart"/>
       <w:r>
         <w:lastRenderedPageBreak/>
@@ -11884,7 +11961,7 @@
               <w:rPr>
                 <w:i/>
               </w:rPr>
-              <w:t>16.3</w:t>
+              <w:t>17.3</w:t>
             </w:r>
             <w:r>
               <w:fldChar w:fldCharType="end"/>
@@ -12345,7 +12422,7 @@
       <w:pPr>
         <w:pStyle w:val="Rubrik1"/>
       </w:pPr>
-      <w:bookmarkStart w:id="43" w:name="_Toc302385862"/>
+      <w:bookmarkStart w:id="43" w:name="_Toc302543272"/>
       <w:proofErr w:type="spellStart"/>
       <w:r>
         <w:lastRenderedPageBreak/>
@@ -12765,7 +12842,7 @@
           </w:tcPr>
           <w:p>
             <w:r>
-              <w:t>dateTime</w:t>
+              <w:t>ActorType</w:t>
             </w:r>
           </w:p>
         </w:tc>
@@ -13137,7 +13214,7 @@
       <w:pPr>
         <w:pStyle w:val="Rubrik1"/>
       </w:pPr>
-      <w:bookmarkStart w:id="46" w:name="_Toc302385863"/>
+      <w:bookmarkStart w:id="46" w:name="_Toc302543273"/>
       <w:proofErr w:type="spellStart"/>
       <w:r>
         <w:lastRenderedPageBreak/>
@@ -13752,7 +13829,7 @@
           </w:tcPr>
           <w:p>
             <w:r>
-              <w:t>dateTime</w:t>
+              <w:t>ActorType</w:t>
             </w:r>
           </w:p>
         </w:tc>
@@ -14234,7 +14311,7 @@
       <w:pPr>
         <w:pStyle w:val="Rubrik1"/>
       </w:pPr>
-      <w:bookmarkStart w:id="49" w:name="_Toc302385864"/>
+      <w:bookmarkStart w:id="49" w:name="_Toc302543274"/>
       <w:proofErr w:type="spellStart"/>
       <w:r>
         <w:lastRenderedPageBreak/>
@@ -14654,7 +14731,7 @@
           </w:tcPr>
           <w:p>
             <w:r>
-              <w:t>dateTime</w:t>
+              <w:t>ActorType</w:t>
             </w:r>
           </w:p>
         </w:tc>
@@ -15025,7 +15102,7 @@
       <w:pPr>
         <w:pStyle w:val="Rubrik1"/>
       </w:pPr>
-      <w:bookmarkStart w:id="52" w:name="_Toc302385865"/>
+      <w:bookmarkStart w:id="52" w:name="_Toc302543275"/>
       <w:proofErr w:type="spellStart"/>
       <w:r>
         <w:lastRenderedPageBreak/>
@@ -15469,7 +15546,7 @@
           </w:tcPr>
           <w:p>
             <w:r>
-              <w:t>dateTime</w:t>
+              <w:t>ActorType</w:t>
             </w:r>
           </w:p>
         </w:tc>
@@ -15858,7 +15935,7 @@
       <w:pPr>
         <w:pStyle w:val="Rubrik1"/>
       </w:pPr>
-      <w:bookmarkStart w:id="55" w:name="_Toc302385866"/>
+      <w:bookmarkStart w:id="55" w:name="_Toc302543276"/>
       <w:proofErr w:type="spellStart"/>
       <w:r>
         <w:lastRenderedPageBreak/>
@@ -16473,7 +16550,7 @@
         </w:tabs>
         <w:ind w:left="567" w:hanging="567"/>
       </w:pPr>
-      <w:bookmarkStart w:id="58" w:name="_Toc302385867"/>
+      <w:bookmarkStart w:id="58" w:name="_Toc302543277"/>
       <w:r>
         <w:lastRenderedPageBreak/>
         <w:t>Allmänna fält och datatyper</w:t>
@@ -18636,7 +18713,7 @@
                 <w:b/>
                 <w:bCs/>
               </w:rPr>
-              <w:t>16.3</w:t>
+              <w:t>17.3</w:t>
             </w:r>
             <w:r>
               <w:fldChar w:fldCharType="end"/>
@@ -20575,7 +20652,7 @@
         <w:noProof/>
         <w:lang w:val="en-US"/>
       </w:rPr>
-      <w:t>3</w:t>
+      <w:t>1</w:t>
     </w:r>
     <w:r>
       <w:fldChar w:fldCharType="end"/>
@@ -20774,7 +20851,7 @@
         <w:noProof/>
         <w:sz w:val="24"/>
       </w:rPr>
-      <w:t>32</w:t>
+      <w:t>31</w:t>
     </w:r>
     <w:r>
       <w:rPr>
@@ -21238,21 +21315,11 @@
               <w:tab w:val="left" w:pos="31680"/>
             </w:tabs>
           </w:pPr>
-          <w:r>
-            <w:fldChar w:fldCharType="begin"/>
-          </w:r>
-          <w:r>
-            <w:instrText xml:space="preserve"> SUBJECT  \* MERGEFORMAT </w:instrText>
-          </w:r>
-          <w:r>
-            <w:fldChar w:fldCharType="separate"/>
-          </w:r>
-          <w:r>
-            <w:t>Tjänstekontraktsbeskrivning</w:t>
-          </w:r>
-          <w:r>
-            <w:fldChar w:fldCharType="end"/>
-          </w:r>
+          <w:fldSimple w:instr=" SUBJECT  \* MERGEFORMAT ">
+            <w:r>
+              <w:t>Tjänstekontraktsbeskrivning</w:t>
+            </w:r>
+          </w:fldSimple>
         </w:p>
       </w:tc>
       <w:tc>
@@ -21586,7 +21653,7 @@
             <w:rPr>
               <w:noProof/>
             </w:rPr>
-            <w:t>3</w:t>
+            <w:t>1</w:t>
           </w:r>
           <w:r>
             <w:fldChar w:fldCharType="end"/>
@@ -21594,14 +21661,27 @@
           <w:r>
             <w:t xml:space="preserve"> (</w:t>
           </w:r>
-          <w:fldSimple w:instr=" NUMPAGES ">
-            <w:r>
-              <w:rPr>
-                <w:noProof/>
-              </w:rPr>
-              <w:t>32</w:t>
-            </w:r>
-          </w:fldSimple>
+          <w:r>
+            <w:fldChar w:fldCharType="begin"/>
+          </w:r>
+          <w:r>
+            <w:instrText xml:space="preserve"> NUMPAGES </w:instrText>
+          </w:r>
+          <w:r>
+            <w:fldChar w:fldCharType="separate"/>
+          </w:r>
+          <w:r>
+            <w:rPr>
+              <w:noProof/>
+            </w:rPr>
+            <w:t>32</w:t>
+          </w:r>
+          <w:r>
+            <w:rPr>
+              <w:noProof/>
+            </w:rPr>
+            <w:fldChar w:fldCharType="end"/>
+          </w:r>
           <w:r>
             <w:t>)</w:t>
           </w:r>
@@ -21644,7 +21724,7 @@
             <w:fldChar w:fldCharType="separate"/>
           </w:r>
           <w:r>
-            <w:t>2011-08-29</w:t>
+            <w:t>2011-08-31</w:t>
           </w:r>
           <w:r>
             <w:rPr>
@@ -22540,14 +22620,27 @@
           <w:r>
             <w:t xml:space="preserve"> (</w:t>
           </w:r>
-          <w:fldSimple w:instr=" NUMPAGES ">
-            <w:r>
-              <w:rPr>
-                <w:noProof/>
-              </w:rPr>
-              <w:t>23</w:t>
-            </w:r>
-          </w:fldSimple>
+          <w:r>
+            <w:fldChar w:fldCharType="begin"/>
+          </w:r>
+          <w:r>
+            <w:instrText xml:space="preserve"> NUMPAGES </w:instrText>
+          </w:r>
+          <w:r>
+            <w:fldChar w:fldCharType="separate"/>
+          </w:r>
+          <w:r>
+            <w:rPr>
+              <w:noProof/>
+            </w:rPr>
+            <w:t>23</w:t>
+          </w:r>
+          <w:r>
+            <w:rPr>
+              <w:noProof/>
+            </w:rPr>
+            <w:fldChar w:fldCharType="end"/>
+          </w:r>
           <w:r>
             <w:t>)</w:t>
           </w:r>
@@ -22587,7 +22680,7 @@
             <w:fldChar w:fldCharType="separate"/>
           </w:r>
           <w:r>
-            <w:t>2011-08-29</w:t>
+            <w:t>2011-08-31</w:t>
           </w:r>
           <w:r>
             <w:fldChar w:fldCharType="end"/>
@@ -23089,21 +23182,11 @@
               <w:tab w:val="left" w:pos="31680"/>
             </w:tabs>
           </w:pPr>
-          <w:r>
-            <w:fldChar w:fldCharType="begin"/>
-          </w:r>
-          <w:r>
-            <w:instrText xml:space="preserve"> SUBJECT  \* MERGEFORMAT </w:instrText>
-          </w:r>
-          <w:r>
-            <w:fldChar w:fldCharType="separate"/>
-          </w:r>
-          <w:r>
-            <w:t>Tjänstekontraktsbeskrivning</w:t>
-          </w:r>
-          <w:r>
-            <w:fldChar w:fldCharType="end"/>
-          </w:r>
+          <w:fldSimple w:instr=" SUBJECT  \* MERGEFORMAT ">
+            <w:r>
+              <w:t>Tjänstekontraktsbeskrivning</w:t>
+            </w:r>
+          </w:fldSimple>
         </w:p>
       </w:tc>
       <w:tc>
@@ -23437,7 +23520,7 @@
             <w:rPr>
               <w:noProof/>
             </w:rPr>
-            <w:t>32</w:t>
+            <w:t>31</w:t>
           </w:r>
           <w:r>
             <w:fldChar w:fldCharType="end"/>
@@ -23445,14 +23528,27 @@
           <w:r>
             <w:t xml:space="preserve"> (</w:t>
           </w:r>
-          <w:fldSimple w:instr=" NUMPAGES ">
-            <w:r>
-              <w:rPr>
-                <w:noProof/>
-              </w:rPr>
-              <w:t>32</w:t>
-            </w:r>
-          </w:fldSimple>
+          <w:r>
+            <w:fldChar w:fldCharType="begin"/>
+          </w:r>
+          <w:r>
+            <w:instrText xml:space="preserve"> NUMPAGES </w:instrText>
+          </w:r>
+          <w:r>
+            <w:fldChar w:fldCharType="separate"/>
+          </w:r>
+          <w:r>
+            <w:rPr>
+              <w:noProof/>
+            </w:rPr>
+            <w:t>32</w:t>
+          </w:r>
+          <w:r>
+            <w:rPr>
+              <w:noProof/>
+            </w:rPr>
+            <w:fldChar w:fldCharType="end"/>
+          </w:r>
           <w:r>
             <w:t>)</w:t>
           </w:r>
@@ -23495,7 +23591,7 @@
             <w:fldChar w:fldCharType="separate"/>
           </w:r>
           <w:r>
-            <w:t>2011-08-29</w:t>
+            <w:t>2011-08-31</w:t>
           </w:r>
           <w:r>
             <w:rPr>
@@ -27556,7 +27652,7 @@
 </file>
 
 <file path=customXml/itemProps1.xml><?xml version="1.0" encoding="utf-8"?>
-<ds:datastoreItem xmlns:ds="http://schemas.openxmlformats.org/officeDocument/2006/customXml" ds:itemID="{9E227D73-859C-4095-83F1-E6D81107C103}">
+<ds:datastoreItem xmlns:ds="http://schemas.openxmlformats.org/officeDocument/2006/customXml" ds:itemID="{304DAE4F-99E6-4F38-BF0C-2183F99B73E3}">
   <ds:schemaRefs>
     <ds:schemaRef ds:uri="http://schemas.openxmlformats.org/officeDocument/2006/bibliography"/>
   </ds:schemaRefs>

</xml_diff>

<commit_message>
uppdaterad med fastställd revision
</commit_message>
<xml_diff>
--- a/ServiceInteractions/riv/ehr/blocking/trunk/docs/Tjanstekontraktsbeskrivning - Sparrtjansten.docx
+++ b/ServiceInteractions/riv/ehr/blocking/trunk/docs/Tjanstekontraktsbeskrivning - Sparrtjansten.docx
@@ -91,65 +91,58 @@
           <w:rFonts w:ascii="Arial" w:hAnsi="Arial"/>
           <w:sz w:val="36"/>
         </w:rPr>
-        <w:t>0.</w:t>
-      </w:r>
-      <w:r>
+        <w:t>A</w:t>
+      </w:r>
+    </w:p>
+    <w:p>
+      <w:pPr>
+        <w:pStyle w:val="Friform"/>
         <w:rPr>
           <w:rFonts w:ascii="Arial" w:hAnsi="Arial"/>
           <w:sz w:val="36"/>
         </w:rPr>
-        <w:t>4</w:t>
-      </w:r>
-    </w:p>
-    <w:p>
-      <w:pPr>
-        <w:pStyle w:val="Friform"/>
+      </w:pPr>
+      <w:r>
         <w:rPr>
           <w:rFonts w:ascii="Arial" w:hAnsi="Arial"/>
           <w:sz w:val="36"/>
         </w:rPr>
-      </w:pPr>
+        <w:t>201</w:t>
+      </w:r>
       <w:r>
         <w:rPr>
           <w:rFonts w:ascii="Arial" w:hAnsi="Arial"/>
           <w:sz w:val="36"/>
         </w:rPr>
-        <w:t>201</w:t>
+        <w:t>1</w:t>
       </w:r>
       <w:r>
         <w:rPr>
           <w:rFonts w:ascii="Arial" w:hAnsi="Arial"/>
           <w:sz w:val="36"/>
         </w:rPr>
-        <w:t>1</w:t>
+        <w:t>-</w:t>
       </w:r>
       <w:r>
         <w:rPr>
           <w:rFonts w:ascii="Arial" w:hAnsi="Arial"/>
           <w:sz w:val="36"/>
         </w:rPr>
-        <w:t>-</w:t>
+        <w:t>11</w:t>
       </w:r>
       <w:r>
         <w:rPr>
           <w:rFonts w:ascii="Arial" w:hAnsi="Arial"/>
           <w:sz w:val="36"/>
         </w:rPr>
-        <w:t>10</w:t>
+        <w:t>-</w:t>
       </w:r>
       <w:r>
         <w:rPr>
           <w:rFonts w:ascii="Arial" w:hAnsi="Arial"/>
           <w:sz w:val="36"/>
         </w:rPr>
-        <w:t>-</w:t>
-      </w:r>
-      <w:r>
-        <w:rPr>
-          <w:rFonts w:ascii="Arial" w:hAnsi="Arial"/>
-          <w:sz w:val="36"/>
-        </w:rPr>
-        <w:t>26</w:t>
+        <w:t>04</w:t>
       </w:r>
     </w:p>
     <w:p>
@@ -543,7 +536,15 @@
               <w:t>-</w:t>
             </w:r>
             <w:r>
-              <w:t>kommentarer påförda av AL-T</w:t>
+              <w:t xml:space="preserve">kommentarer </w:t>
+            </w:r>
+            <w:proofErr w:type="gramStart"/>
+            <w:r>
+              <w:t>påförda</w:t>
+            </w:r>
+            <w:proofErr w:type="gramEnd"/>
+            <w:r>
+              <w:t xml:space="preserve"> av AL-T</w:t>
             </w:r>
           </w:p>
         </w:tc>
@@ -674,8 +675,6 @@
             <w:pPr>
               <w:pStyle w:val="TableText"/>
             </w:pPr>
-            <w:bookmarkStart w:id="0" w:name="_GoBack"/>
-            <w:bookmarkEnd w:id="0"/>
             <w:r>
               <w:t>2011-10-26</w:t>
             </w:r>
@@ -749,6 +748,87 @@
             <w:pPr>
               <w:pStyle w:val="TableText"/>
             </w:pPr>
+          </w:p>
+        </w:tc>
+      </w:tr>
+      <w:tr>
+        <w:trPr>
+          <w:trHeight w:val="256"/>
+        </w:trPr>
+        <w:tc>
+          <w:tcPr>
+            <w:tcW w:w="964" w:type="dxa"/>
+          </w:tcPr>
+          <w:p>
+            <w:pPr>
+              <w:pStyle w:val="TableText"/>
+            </w:pPr>
+            <w:r>
+              <w:t>A</w:t>
+            </w:r>
+          </w:p>
+        </w:tc>
+        <w:tc>
+          <w:tcPr>
+            <w:tcW w:w="1224" w:type="dxa"/>
+          </w:tcPr>
+          <w:p>
+            <w:pPr>
+              <w:pStyle w:val="TableText"/>
+            </w:pPr>
+            <w:r>
+              <w:t>2011-11-04</w:t>
+            </w:r>
+          </w:p>
+        </w:tc>
+        <w:tc>
+          <w:tcPr>
+            <w:tcW w:w="3794" w:type="dxa"/>
+          </w:tcPr>
+          <w:p>
+            <w:pPr>
+              <w:pStyle w:val="TableText"/>
+              <w:ind w:left="0"/>
+            </w:pPr>
+            <w:r>
+              <w:t xml:space="preserve">Godkänd av </w:t>
+            </w:r>
+            <w:proofErr w:type="spellStart"/>
+            <w:r>
+              <w:t>Cehis</w:t>
+            </w:r>
+            <w:proofErr w:type="spellEnd"/>
+            <w:r>
+              <w:t xml:space="preserve"> tekniska expertgrupp</w:t>
+            </w:r>
+          </w:p>
+        </w:tc>
+        <w:tc>
+          <w:tcPr>
+            <w:tcW w:w="2326" w:type="dxa"/>
+          </w:tcPr>
+          <w:p>
+            <w:pPr>
+              <w:pStyle w:val="TableText"/>
+            </w:pPr>
+          </w:p>
+        </w:tc>
+        <w:tc>
+          <w:tcPr>
+            <w:tcW w:w="1440" w:type="dxa"/>
+          </w:tcPr>
+          <w:p>
+            <w:pPr>
+              <w:pStyle w:val="TableText"/>
+            </w:pPr>
+            <w:r>
+              <w:t>JE/</w:t>
+            </w:r>
+            <w:proofErr w:type="spellStart"/>
+            <w:r>
+              <w:t>Cehis</w:t>
+            </w:r>
+            <w:proofErr w:type="spellEnd"/>
           </w:p>
         </w:tc>
       </w:tr>
@@ -1636,12 +1716,12 @@
       <w:pPr>
         <w:pStyle w:val="Rubrik1"/>
       </w:pPr>
-      <w:bookmarkStart w:id="1" w:name="_Toc181277827"/>
+      <w:bookmarkStart w:id="0" w:name="_Toc181277827"/>
       <w:r>
         <w:lastRenderedPageBreak/>
         <w:t>Inledning</w:t>
       </w:r>
-      <w:bookmarkEnd w:id="1"/>
+      <w:bookmarkEnd w:id="0"/>
     </w:p>
     <w:p>
       <w:pPr>
@@ -1854,7 +1934,7 @@
             <v:path gradientshapeok="t" o:connecttype="rect"/>
           </v:shapetype>
           <v:shape id="Text Box 89" o:spid="_x0000_s1034" type="#_x0000_t202" style="width:249.5pt;height:266.1pt;visibility:visible;mso-wrap-style:square;mso-left-percent:-10001;mso-top-percent:-10001;mso-position-horizontal:absolute;mso-position-horizontal-relative:char;mso-position-vertical:absolute;mso-position-vertical-relative:line;mso-left-percent:-10001;mso-top-percent:-10001;v-text-anchor:top" o:gfxdata="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" fillcolor="#ddd">
-            <v:textbox>
+            <v:textbox style="mso-next-textbox:#Text Box 89">
               <w:txbxContent>
                 <w:p>
                   <w:pPr>
@@ -2017,16 +2097,8 @@
                     <w:rPr>
                       <w:i/>
                     </w:rPr>
-                    <w:t xml:space="preserve">Beställare: CeHis, Johan </w:t>
+                    <w:t>Beställare: CeHis, Johan Eltes</w:t>
                   </w:r>
-                  <w:proofErr w:type="spellStart"/>
-                  <w:r>
-                    <w:rPr>
-                      <w:i/>
-                    </w:rPr>
-                    <w:t>Eltes</w:t>
-                  </w:r>
-                  <w:proofErr w:type="spellEnd"/>
                 </w:p>
                 <w:p>
                   <w:pPr>
@@ -2209,7 +2281,21 @@
         <w:rPr>
           <w:sz w:val="20"/>
         </w:rPr>
-        <w:t xml:space="preserve">på lokal nivå för en eller flera vårdgivare hanteras (registreras, hävs etc) spärrar i en s k </w:t>
+        <w:t xml:space="preserve">på lokal nivå för en eller flera vårdgivare hanteras (registreras, hävs etc) spärrar i en </w:t>
+      </w:r>
+      <w:proofErr w:type="gramStart"/>
+      <w:r>
+        <w:rPr>
+          <w:sz w:val="20"/>
+        </w:rPr>
+        <w:t>s k</w:t>
+      </w:r>
+      <w:proofErr w:type="gramEnd"/>
+      <w:r>
+        <w:rPr>
+          <w:sz w:val="20"/>
+        </w:rPr>
+        <w:t xml:space="preserve"> </w:t>
       </w:r>
       <w:r>
         <w:rPr>
@@ -2239,6 +2325,7 @@
           <w:numId w:val="9"/>
         </w:numPr>
       </w:pPr>
+      <w:proofErr w:type="gramStart"/>
       <w:r>
         <w:rPr>
           <w:sz w:val="20"/>
@@ -2314,6 +2401,7 @@
         </w:rPr>
         <w:t xml:space="preserve"> från de lokala tjänsterna.</w:t>
       </w:r>
+      <w:proofErr w:type="gramEnd"/>
     </w:p>
     <w:p/>
     <w:p>
@@ -2353,7 +2441,7 @@
             <v:imagedata r:id="rId9" o:title=""/>
             <w10:wrap type="through"/>
           </v:shape>
-          <o:OLEObject Type="Embed" ProgID="Visio.Drawing.11" ShapeID="_x0000_s1032" DrawAspect="Content" ObjectID="_1255022198" r:id="rId10"/>
+          <o:OLEObject Type="Embed" ProgID="Visio.Drawing.11" ShapeID="_x0000_s1032" DrawAspect="Content" ObjectID="_1255768513" r:id="rId10"/>
         </w:pict>
       </w:r>
     </w:p>
@@ -2433,8 +2521,16 @@
         <w:t xml:space="preserve">Den nationella tjänsten utgörs </w:t>
       </w:r>
       <w:r>
-        <w:t xml:space="preserve">logiskt sätt </w:t>
-      </w:r>
+        <w:t>logiskt s</w:t>
+      </w:r>
+      <w:r>
+        <w:t>e</w:t>
+      </w:r>
+      <w:r>
+        <w:t xml:space="preserve">tt </w:t>
+      </w:r>
+      <w:bookmarkStart w:id="1" w:name="_GoBack"/>
+      <w:bookmarkEnd w:id="1"/>
       <w:r>
         <w:t xml:space="preserve">av en enda, central instans, medan de lokala tjänsterna </w:t>
       </w:r>
@@ -4049,7 +4145,13 @@
         <w:t xml:space="preserve">jänsterna </w:t>
       </w:r>
       <w:r>
-        <w:t xml:space="preserve">följer RIV Tekniska Anvisningar Basic Security Profile, vilket innebär att ett </w:t>
+        <w:t>följer RIV Tekniska Anvisningar Basic Profile</w:t>
+      </w:r>
+      <w:r>
+        <w:t xml:space="preserve"> 2.0</w:t>
+      </w:r>
+      <w:r>
+        <w:t xml:space="preserve">, vilket innebär att ett </w:t>
       </w:r>
       <w:r>
         <w:t xml:space="preserve">tekniskt </w:t>
@@ -4653,7 +4755,7 @@
         <w:rPr>
           <w:iCs/>
         </w:rPr>
-        <w:t>tt</w:t>
+        <w:t>hh</w:t>
       </w:r>
       <w:r>
         <w:rPr>
@@ -4766,7 +4868,13 @@
         <w:t>tjänster</w:t>
       </w:r>
       <w:r>
-        <w:t xml:space="preserve"> i tjänstegränssnitten följer RIV-standarden för logisk adressering. Med logisk adressering </w:t>
+        <w:t xml:space="preserve"> i tjänstegränssnitten följer </w:t>
+      </w:r>
+      <w:r>
+        <w:t>RIV-TA-profilens standard</w:t>
+      </w:r>
+      <w:r>
+        <w:t xml:space="preserve"> för logisk adressering. Med logisk adressering </w:t>
       </w:r>
       <w:r>
         <w:t>ges</w:t>
@@ -10220,20 +10328,8 @@
             <w:tcW w:w="4167" w:type="dxa"/>
           </w:tcPr>
           <w:p>
-            <w:commentRangeStart w:id="16"/>
             <w:r>
               <w:t>Anger om endast personnummer skall returneras, eller komplett spärrdata.</w:t>
-            </w:r>
-            <w:commentRangeEnd w:id="16"/>
-            <w:r>
-              <w:rPr>
-                <w:rStyle w:val="Kommentarsreferens"/>
-                <w:rFonts w:ascii="Arial" w:hAnsi="Arial"/>
-                <w:i/>
-                <w:noProof w:val="0"/>
-                <w:lang w:val="en-GB"/>
-              </w:rPr>
-              <w:commentReference w:id="16"/>
             </w:r>
           </w:p>
         </w:tc>
@@ -10254,7 +10350,7 @@
       <w:pPr>
         <w:pStyle w:val="Rubrik3"/>
       </w:pPr>
-      <w:bookmarkStart w:id="17" w:name="_Toc301514900"/>
+      <w:bookmarkStart w:id="16" w:name="_Toc301514900"/>
       <w:r>
         <w:t xml:space="preserve">Returvärde: </w:t>
       </w:r>
@@ -10264,7 +10360,7 @@
         </w:rPr>
         <w:t>GetBlocksForPatientResponse</w:t>
       </w:r>
-      <w:bookmarkEnd w:id="17"/>
+      <w:bookmarkEnd w:id="16"/>
     </w:p>
     <w:tbl>
       <w:tblPr>
@@ -10480,13 +10576,13 @@
       <w:pPr>
         <w:pStyle w:val="Rubrik1"/>
       </w:pPr>
+      <w:bookmarkStart w:id="17" w:name="_Toc181277831"/>
       <w:bookmarkStart w:id="18" w:name="_Toc301514901"/>
-      <w:bookmarkStart w:id="19" w:name="_Toc181277831"/>
       <w:r>
         <w:lastRenderedPageBreak/>
         <w:t>CheckBlocks</w:t>
       </w:r>
-      <w:bookmarkEnd w:id="19"/>
+      <w:bookmarkEnd w:id="17"/>
     </w:p>
     <w:p>
       <w:r>
@@ -11492,7 +11588,11 @@
         </w:rPr>
       </w:pPr>
       <w:r>
-        <w:t>Returvärde: CheckBlocks</w:t>
+        <w:t xml:space="preserve">Returvärde: </w:t>
+      </w:r>
+      <w:proofErr w:type="gramStart"/>
+      <w:r>
+        <w:t>CheckBlocks</w:t>
       </w:r>
       <w:r>
         <w:rPr>
@@ -11500,6 +11600,7 @@
         </w:rPr>
         <w:t>Response:CheckBlockResults</w:t>
       </w:r>
+      <w:proofErr w:type="gramEnd"/>
     </w:p>
     <w:p>
       <w:r>
@@ -11767,13 +11868,13 @@
       <w:pPr>
         <w:pStyle w:val="Rubrik1"/>
       </w:pPr>
-      <w:bookmarkStart w:id="20" w:name="_Toc181277832"/>
+      <w:bookmarkStart w:id="19" w:name="_Toc181277832"/>
       <w:r>
         <w:lastRenderedPageBreak/>
         <w:t>RegisterBlock</w:t>
       </w:r>
       <w:bookmarkEnd w:id="18"/>
-      <w:bookmarkEnd w:id="20"/>
+      <w:bookmarkEnd w:id="19"/>
     </w:p>
     <w:p>
       <w:r>
@@ -12035,7 +12136,7 @@
       <w:pPr>
         <w:pStyle w:val="Rubrik3"/>
       </w:pPr>
-      <w:bookmarkStart w:id="21" w:name="_Toc301514902"/>
+      <w:bookmarkStart w:id="20" w:name="_Toc301514902"/>
       <w:r>
         <w:t xml:space="preserve">Inparameter: </w:t>
       </w:r>
@@ -12045,7 +12146,7 @@
         </w:rPr>
         <w:t>RegisterBlock</w:t>
       </w:r>
-      <w:bookmarkEnd w:id="21"/>
+      <w:bookmarkEnd w:id="20"/>
     </w:p>
     <w:tbl>
       <w:tblPr>
@@ -12628,7 +12729,7 @@
       <w:pPr>
         <w:pStyle w:val="Rubrik3"/>
       </w:pPr>
-      <w:bookmarkStart w:id="22" w:name="_Toc301514903"/>
+      <w:bookmarkStart w:id="21" w:name="_Toc301514903"/>
       <w:r>
         <w:t xml:space="preserve">Returvärde: </w:t>
       </w:r>
@@ -12638,7 +12739,7 @@
         </w:rPr>
         <w:t>RegisterBlockResponse</w:t>
       </w:r>
-      <w:bookmarkEnd w:id="22"/>
+      <w:bookmarkEnd w:id="21"/>
     </w:p>
     <w:tbl>
       <w:tblPr>
@@ -12853,8 +12954,8 @@
       <w:pPr>
         <w:pStyle w:val="Rubrik1"/>
       </w:pPr>
-      <w:bookmarkStart w:id="23" w:name="_Toc301514904"/>
-      <w:bookmarkStart w:id="24" w:name="_Toc181277833"/>
+      <w:bookmarkStart w:id="22" w:name="_Toc301514904"/>
+      <w:bookmarkStart w:id="23" w:name="_Toc181277833"/>
       <w:r>
         <w:lastRenderedPageBreak/>
         <w:t>U</w:t>
@@ -12862,8 +12963,8 @@
       <w:r>
         <w:t>nregisterBlock</w:t>
       </w:r>
+      <w:bookmarkEnd w:id="22"/>
       <w:bookmarkEnd w:id="23"/>
-      <w:bookmarkEnd w:id="24"/>
     </w:p>
     <w:p>
       <w:r>
@@ -13137,7 +13238,7 @@
       <w:pPr>
         <w:pStyle w:val="Rubrik3"/>
       </w:pPr>
-      <w:bookmarkStart w:id="25" w:name="_Toc301514905"/>
+      <w:bookmarkStart w:id="24" w:name="_Toc301514905"/>
       <w:r>
         <w:t xml:space="preserve">Inparameter: </w:t>
       </w:r>
@@ -13147,7 +13248,7 @@
         </w:rPr>
         <w:t>UnregisterBlock</w:t>
       </w:r>
-      <w:bookmarkEnd w:id="25"/>
+      <w:bookmarkEnd w:id="24"/>
     </w:p>
     <w:tbl>
       <w:tblPr>
@@ -13300,7 +13401,7 @@
           <w:iCs/>
         </w:rPr>
       </w:pPr>
-      <w:bookmarkStart w:id="26" w:name="_Toc301514906"/>
+      <w:bookmarkStart w:id="25" w:name="_Toc301514906"/>
       <w:r>
         <w:t xml:space="preserve">Returvärde: </w:t>
       </w:r>
@@ -13310,7 +13411,7 @@
         </w:rPr>
         <w:t>UnregisterBlockResponse</w:t>
       </w:r>
-      <w:bookmarkEnd w:id="26"/>
+      <w:bookmarkEnd w:id="25"/>
     </w:p>
     <w:tbl>
       <w:tblPr>
@@ -13529,14 +13630,14 @@
       <w:pPr>
         <w:pStyle w:val="Rubrik1"/>
       </w:pPr>
-      <w:bookmarkStart w:id="27" w:name="_Toc301514907"/>
-      <w:bookmarkStart w:id="28" w:name="_Toc181277834"/>
+      <w:bookmarkStart w:id="26" w:name="_Toc301514907"/>
+      <w:bookmarkStart w:id="27" w:name="_Toc181277834"/>
       <w:r>
         <w:lastRenderedPageBreak/>
         <w:t>RegisterTemporaryRevoke</w:t>
       </w:r>
+      <w:bookmarkEnd w:id="26"/>
       <w:bookmarkEnd w:id="27"/>
-      <w:bookmarkEnd w:id="28"/>
     </w:p>
     <w:p>
       <w:r>
@@ -13804,11 +13905,11 @@
       <w:pPr>
         <w:pStyle w:val="Rubrik3"/>
       </w:pPr>
-      <w:bookmarkStart w:id="29" w:name="_Toc301514908"/>
+      <w:bookmarkStart w:id="28" w:name="_Toc301514908"/>
       <w:r>
         <w:t>Inparameter: RegisterTemporaryRevoke</w:t>
       </w:r>
-      <w:bookmarkEnd w:id="29"/>
+      <w:bookmarkEnd w:id="28"/>
     </w:p>
     <w:tbl>
       <w:tblPr>
@@ -13992,7 +14093,7 @@
           <w:iCs/>
         </w:rPr>
       </w:pPr>
-      <w:bookmarkStart w:id="30" w:name="_Toc301514909"/>
+      <w:bookmarkStart w:id="29" w:name="_Toc301514909"/>
       <w:r>
         <w:t>Returvärde: RegisterTemporaryRevoke</w:t>
       </w:r>
@@ -14002,7 +14103,7 @@
         </w:rPr>
         <w:t>Response</w:t>
       </w:r>
-      <w:bookmarkEnd w:id="30"/>
+      <w:bookmarkEnd w:id="29"/>
     </w:p>
     <w:tbl>
       <w:tblPr>
@@ -14237,7 +14338,7 @@
       <w:pPr>
         <w:pStyle w:val="Rubrik1"/>
       </w:pPr>
-      <w:bookmarkStart w:id="31" w:name="_Toc181277835"/>
+      <w:bookmarkStart w:id="30" w:name="_Toc181277835"/>
       <w:r>
         <w:lastRenderedPageBreak/>
         <w:t>Unr</w:t>
@@ -14248,7 +14349,7 @@
       <w:r>
         <w:t>gisterTemporaryRevoke</w:t>
       </w:r>
-      <w:bookmarkEnd w:id="31"/>
+      <w:bookmarkEnd w:id="30"/>
     </w:p>
     <w:p>
       <w:r>
@@ -14518,11 +14619,11 @@
       <w:pPr>
         <w:pStyle w:val="Rubrik3"/>
       </w:pPr>
-      <w:bookmarkStart w:id="32" w:name="_Toc301514911"/>
+      <w:bookmarkStart w:id="31" w:name="_Toc301514911"/>
       <w:r>
         <w:t>Inparameter: UnregisterTemporaryRevoke</w:t>
       </w:r>
-      <w:bookmarkEnd w:id="32"/>
+      <w:bookmarkEnd w:id="31"/>
     </w:p>
     <w:tbl>
       <w:tblPr>
@@ -14675,7 +14776,7 @@
           <w:iCs/>
         </w:rPr>
       </w:pPr>
-      <w:bookmarkStart w:id="33" w:name="_Toc301514912"/>
+      <w:bookmarkStart w:id="32" w:name="_Toc301514912"/>
       <w:r>
         <w:t>Returvärde: UnregisterTemporaryRevoke</w:t>
       </w:r>
@@ -14685,7 +14786,7 @@
         </w:rPr>
         <w:t>Response</w:t>
       </w:r>
-      <w:bookmarkEnd w:id="33"/>
+      <w:bookmarkEnd w:id="32"/>
     </w:p>
     <w:tbl>
       <w:tblPr>
@@ -14925,12 +15026,12 @@
       <w:pPr>
         <w:pStyle w:val="Rubrik1"/>
       </w:pPr>
-      <w:bookmarkStart w:id="34" w:name="_Toc181277836"/>
+      <w:bookmarkStart w:id="33" w:name="_Toc181277836"/>
       <w:r>
         <w:lastRenderedPageBreak/>
         <w:t>GetExtendedBlocksForPatient</w:t>
       </w:r>
-      <w:bookmarkEnd w:id="34"/>
+      <w:bookmarkEnd w:id="33"/>
     </w:p>
     <w:p>
       <w:r>
@@ -15239,7 +15340,7 @@
       <w:pPr>
         <w:pStyle w:val="Rubrik3"/>
       </w:pPr>
-      <w:bookmarkStart w:id="35" w:name="_Toc301514917"/>
+      <w:bookmarkStart w:id="34" w:name="_Toc301514917"/>
       <w:r>
         <w:t xml:space="preserve">Inparameter: </w:t>
       </w:r>
@@ -15249,7 +15350,7 @@
         </w:rPr>
         <w:t>GetExtendedBlocksForPatient</w:t>
       </w:r>
-      <w:bookmarkEnd w:id="35"/>
+      <w:bookmarkEnd w:id="34"/>
     </w:p>
     <w:tbl>
       <w:tblPr>
@@ -15460,17 +15561,19 @@
           <w:iCs/>
         </w:rPr>
       </w:pPr>
-      <w:bookmarkStart w:id="36" w:name="_Toc301514918"/>
+      <w:bookmarkStart w:id="35" w:name="_Toc301514918"/>
       <w:r>
         <w:t xml:space="preserve">Returvärde: </w:t>
       </w:r>
+      <w:proofErr w:type="gramStart"/>
       <w:r>
         <w:rPr>
           <w:iCs/>
         </w:rPr>
         <w:t>GetExtendedBlocksForPatientResponse:Blocks</w:t>
       </w:r>
-      <w:bookmarkEnd w:id="36"/>
+      <w:bookmarkEnd w:id="35"/>
+      <w:proofErr w:type="gramEnd"/>
     </w:p>
     <w:p>
       <w:r>
@@ -16518,12 +16621,12 @@
       <w:pPr>
         <w:pStyle w:val="Rubrik1"/>
       </w:pPr>
-      <w:bookmarkStart w:id="37" w:name="_Toc181277837"/>
+      <w:bookmarkStart w:id="36" w:name="_Toc181277837"/>
       <w:r>
         <w:lastRenderedPageBreak/>
         <w:t>RegisterExtendedBlock</w:t>
       </w:r>
-      <w:bookmarkEnd w:id="37"/>
+      <w:bookmarkEnd w:id="36"/>
     </w:p>
     <w:p>
       <w:r>
@@ -16844,11 +16947,11 @@
       <w:pPr>
         <w:pStyle w:val="Rubrik3"/>
       </w:pPr>
-      <w:bookmarkStart w:id="38" w:name="_Toc301514920"/>
+      <w:bookmarkStart w:id="37" w:name="_Toc301514920"/>
       <w:r>
         <w:t>Inparameter: RegisterExtendedBlock</w:t>
       </w:r>
-      <w:bookmarkEnd w:id="38"/>
+      <w:bookmarkEnd w:id="37"/>
     </w:p>
     <w:tbl>
       <w:tblPr>
@@ -17579,7 +17682,7 @@
           <w:iCs/>
         </w:rPr>
       </w:pPr>
-      <w:bookmarkStart w:id="39" w:name="_Toc301514921"/>
+      <w:bookmarkStart w:id="38" w:name="_Toc301514921"/>
       <w:r>
         <w:t>Returvärde: RegisterExtendedBlock</w:t>
       </w:r>
@@ -17589,7 +17692,7 @@
         </w:rPr>
         <w:t>Response</w:t>
       </w:r>
-      <w:bookmarkEnd w:id="39"/>
+      <w:bookmarkEnd w:id="38"/>
     </w:p>
     <w:tbl>
       <w:tblPr>
@@ -17804,12 +17907,12 @@
       <w:pPr>
         <w:pStyle w:val="Rubrik1"/>
       </w:pPr>
-      <w:bookmarkStart w:id="40" w:name="_Toc181277838"/>
+      <w:bookmarkStart w:id="39" w:name="_Toc181277838"/>
       <w:r>
         <w:lastRenderedPageBreak/>
         <w:t>RevokeExtendedBlock</w:t>
       </w:r>
-      <w:bookmarkEnd w:id="40"/>
+      <w:bookmarkEnd w:id="39"/>
     </w:p>
     <w:p>
       <w:r>
@@ -18071,11 +18174,11 @@
       <w:pPr>
         <w:pStyle w:val="Rubrik3"/>
       </w:pPr>
-      <w:bookmarkStart w:id="41" w:name="_Toc301514923"/>
+      <w:bookmarkStart w:id="40" w:name="_Toc301514923"/>
       <w:r>
         <w:t>Inparameter: RevokeExtendedBlock</w:t>
       </w:r>
-      <w:bookmarkEnd w:id="41"/>
+      <w:bookmarkEnd w:id="40"/>
     </w:p>
     <w:tbl>
       <w:tblPr>
@@ -18373,7 +18476,7 @@
           <w:iCs/>
         </w:rPr>
       </w:pPr>
-      <w:bookmarkStart w:id="42" w:name="_Toc301514924"/>
+      <w:bookmarkStart w:id="41" w:name="_Toc301514924"/>
       <w:r>
         <w:t>Returvärde: RevokeExtendedBlock</w:t>
       </w:r>
@@ -18383,7 +18486,7 @@
         </w:rPr>
         <w:t>Response</w:t>
       </w:r>
-      <w:bookmarkEnd w:id="42"/>
+      <w:bookmarkEnd w:id="41"/>
     </w:p>
     <w:tbl>
       <w:tblPr>
@@ -18607,12 +18710,12 @@
       <w:pPr>
         <w:pStyle w:val="Rubrik1"/>
       </w:pPr>
-      <w:bookmarkStart w:id="43" w:name="_Toc181277839"/>
+      <w:bookmarkStart w:id="42" w:name="_Toc181277839"/>
       <w:r>
         <w:lastRenderedPageBreak/>
         <w:t>RegisterTemporaryExtendedRevoke</w:t>
       </w:r>
-      <w:bookmarkEnd w:id="43"/>
+      <w:bookmarkEnd w:id="42"/>
     </w:p>
     <w:p>
       <w:r>
@@ -18878,11 +18981,11 @@
       <w:pPr>
         <w:pStyle w:val="Rubrik3"/>
       </w:pPr>
-      <w:bookmarkStart w:id="44" w:name="_Toc301514926"/>
+      <w:bookmarkStart w:id="43" w:name="_Toc301514926"/>
       <w:r>
         <w:t>Inparameter: RegisterTemporaryExtendedRevoke</w:t>
       </w:r>
-      <w:bookmarkEnd w:id="44"/>
+      <w:bookmarkEnd w:id="43"/>
     </w:p>
     <w:tbl>
       <w:tblPr>
@@ -19481,7 +19584,7 @@
           <w:iCs/>
         </w:rPr>
       </w:pPr>
-      <w:bookmarkStart w:id="45" w:name="_Toc301514927"/>
+      <w:bookmarkStart w:id="44" w:name="_Toc301514927"/>
       <w:r>
         <w:t>Returvärde: RegisterTemporaryExtendedRevoke</w:t>
       </w:r>
@@ -19491,7 +19594,7 @@
         </w:rPr>
         <w:t>Response</w:t>
       </w:r>
-      <w:bookmarkEnd w:id="45"/>
+      <w:bookmarkEnd w:id="44"/>
     </w:p>
     <w:tbl>
       <w:tblPr>
@@ -19722,12 +19825,12 @@
       <w:pPr>
         <w:pStyle w:val="Rubrik1"/>
       </w:pPr>
-      <w:bookmarkStart w:id="46" w:name="_Toc181277840"/>
+      <w:bookmarkStart w:id="45" w:name="_Toc181277840"/>
       <w:r>
         <w:lastRenderedPageBreak/>
         <w:t>CancelTemporaryExtendedRevoke</w:t>
       </w:r>
-      <w:bookmarkEnd w:id="46"/>
+      <w:bookmarkEnd w:id="45"/>
     </w:p>
     <w:p>
       <w:r>
@@ -19990,11 +20093,11 @@
       <w:pPr>
         <w:pStyle w:val="Rubrik3"/>
       </w:pPr>
-      <w:bookmarkStart w:id="47" w:name="_Toc301514929"/>
+      <w:bookmarkStart w:id="46" w:name="_Toc301514929"/>
       <w:r>
         <w:t>Inparameter: CancelTemporaryExtendedRevoke</w:t>
       </w:r>
-      <w:bookmarkEnd w:id="47"/>
+      <w:bookmarkEnd w:id="46"/>
     </w:p>
     <w:tbl>
       <w:tblPr>
@@ -20292,7 +20395,7 @@
           <w:iCs/>
         </w:rPr>
       </w:pPr>
-      <w:bookmarkStart w:id="48" w:name="_Toc301514930"/>
+      <w:bookmarkStart w:id="47" w:name="_Toc301514930"/>
       <w:r>
         <w:t>Returvärde: CancelTemporaryExtendedRevoke</w:t>
       </w:r>
@@ -20302,7 +20405,7 @@
         </w:rPr>
         <w:t>Response</w:t>
       </w:r>
-      <w:bookmarkEnd w:id="48"/>
+      <w:bookmarkEnd w:id="47"/>
     </w:p>
     <w:tbl>
       <w:tblPr>
@@ -20525,12 +20628,12 @@
       <w:pPr>
         <w:pStyle w:val="Rubrik1"/>
       </w:pPr>
-      <w:bookmarkStart w:id="49" w:name="_Toc181277841"/>
+      <w:bookmarkStart w:id="48" w:name="_Toc181277841"/>
       <w:r>
         <w:lastRenderedPageBreak/>
         <w:t>DeleteExtendedBlock</w:t>
       </w:r>
-      <w:bookmarkEnd w:id="49"/>
+      <w:bookmarkEnd w:id="48"/>
     </w:p>
     <w:p>
       <w:r>
@@ -20818,11 +20921,11 @@
       <w:pPr>
         <w:pStyle w:val="Rubrik3"/>
       </w:pPr>
-      <w:bookmarkStart w:id="50" w:name="_Toc301514932"/>
+      <w:bookmarkStart w:id="49" w:name="_Toc301514932"/>
       <w:r>
         <w:t>Inparameter: DeleteExtendedBlock</w:t>
       </w:r>
-      <w:bookmarkEnd w:id="50"/>
+      <w:bookmarkEnd w:id="49"/>
     </w:p>
     <w:tbl>
       <w:tblPr>
@@ -21144,7 +21247,7 @@
           <w:iCs/>
         </w:rPr>
       </w:pPr>
-      <w:bookmarkStart w:id="51" w:name="_Toc301514933"/>
+      <w:bookmarkStart w:id="50" w:name="_Toc301514933"/>
       <w:r>
         <w:t>Returvärde: DeleteExtendedBlock</w:t>
       </w:r>
@@ -21154,7 +21257,7 @@
         </w:rPr>
         <w:t>Response</w:t>
       </w:r>
-      <w:bookmarkEnd w:id="51"/>
+      <w:bookmarkEnd w:id="50"/>
     </w:p>
     <w:tbl>
       <w:tblPr>
@@ -21358,284 +21461,21 @@
     </w:p>
     <w:p/>
     <w:p>
-      <w:bookmarkStart w:id="52" w:name="_Toc307315236"/>
-      <w:bookmarkEnd w:id="52"/>
+      <w:bookmarkStart w:id="51" w:name="_Toc307315236"/>
+      <w:bookmarkEnd w:id="51"/>
     </w:p>
     <w:sectPr>
-      <w:headerReference w:type="even" r:id="rId14"/>
-      <w:headerReference w:type="default" r:id="rId15"/>
-      <w:footerReference w:type="even" r:id="rId16"/>
-      <w:footerReference w:type="default" r:id="rId17"/>
-      <w:headerReference w:type="first" r:id="rId18"/>
+      <w:headerReference w:type="even" r:id="rId13"/>
+      <w:headerReference w:type="default" r:id="rId14"/>
+      <w:footerReference w:type="even" r:id="rId15"/>
+      <w:footerReference w:type="default" r:id="rId16"/>
+      <w:headerReference w:type="first" r:id="rId17"/>
       <w:pgSz w:w="11900" w:h="16840"/>
       <w:pgMar w:top="601" w:right="1202" w:bottom="301" w:left="1202" w:header="567" w:footer="567" w:gutter="0"/>
       <w:cols w:space="720"/>
     </w:sectPr>
   </w:body>
 </w:document>
-</file>
-
-<file path=word/comments.xml><?xml version="1.0" encoding="utf-8"?>
-<w:comments xmlns:wpc="http://schemas.microsoft.com/office/word/2010/wordprocessingCanvas" xmlns:mo="http://schemas.microsoft.com/office/mac/office/2008/main" xmlns:mc="http://schemas.openxmlformats.org/markup-compatibility/2006" xmlns:mv="urn:schemas-microsoft-com:mac:vml" xmlns:o="urn:schemas-microsoft-com:office:office" xmlns:r="http://schemas.openxmlformats.org/officeDocument/2006/relationships" xmlns:m="http://schemas.openxmlformats.org/officeDocument/2006/math" xmlns:v="urn:schemas-microsoft-com:vml" xmlns:wp14="http://schemas.microsoft.com/office/word/2010/wordprocessingDrawing" xmlns:wp="http://schemas.openxmlformats.org/drawingml/2006/wordprocessingDrawing" xmlns:w10="urn:schemas-microsoft-com:office:word" xmlns:w="http://schemas.openxmlformats.org/wordprocessingml/2006/main" xmlns:w14="http://schemas.microsoft.com/office/word/2010/wordml" xmlns:wpg="http://schemas.microsoft.com/office/word/2010/wordprocessingGroup" xmlns:wpi="http://schemas.microsoft.com/office/word/2010/wordprocessingInk" xmlns:wne="http://schemas.microsoft.com/office/word/2006/wordml" xmlns:wps="http://schemas.microsoft.com/office/word/2010/wordprocessingShape" mc:Ignorable="w14 wp14 mv">
-  <w:comment w:id="16" w:author="Johan Eltes" w:date="2011-10-25T09:13:00Z" w:initials="JE">
-    <w:p>
-      <w:pPr>
-        <w:pStyle w:val="Kommentarer"/>
-      </w:pPr>
-      <w:r>
-        <w:rPr>
-          <w:rStyle w:val="Kommentarsreferens"/>
-        </w:rPr>
-        <w:annotationRef/>
-      </w:r>
-      <w:proofErr w:type="spellStart"/>
-      <w:r>
-        <w:t>Samantiskt</w:t>
-      </w:r>
-      <w:proofErr w:type="spellEnd"/>
-      <w:r>
-        <w:t xml:space="preserve"> </w:t>
-      </w:r>
-      <w:proofErr w:type="spellStart"/>
-      <w:r>
-        <w:t>ekvivalent</w:t>
-      </w:r>
-      <w:proofErr w:type="spellEnd"/>
-      <w:r>
-        <w:t xml:space="preserve"> med </w:t>
-      </w:r>
-      <w:proofErr w:type="spellStart"/>
-      <w:r>
-        <w:t>att</w:t>
-      </w:r>
-      <w:proofErr w:type="spellEnd"/>
-      <w:r>
-        <w:t xml:space="preserve"> </w:t>
-      </w:r>
-      <w:proofErr w:type="spellStart"/>
-      <w:r>
-        <w:t>returnera</w:t>
-      </w:r>
-      <w:proofErr w:type="spellEnd"/>
-      <w:r>
-        <w:t xml:space="preserve"> en </w:t>
-      </w:r>
-      <w:proofErr w:type="spellStart"/>
-      <w:r>
-        <w:t>siffra</w:t>
-      </w:r>
-      <w:proofErr w:type="spellEnd"/>
-      <w:r>
-        <w:t xml:space="preserve"> som </w:t>
-      </w:r>
-      <w:proofErr w:type="spellStart"/>
-      <w:r>
-        <w:t>talar</w:t>
-      </w:r>
-      <w:proofErr w:type="spellEnd"/>
-      <w:r>
-        <w:t xml:space="preserve"> </w:t>
-      </w:r>
-      <w:proofErr w:type="spellStart"/>
-      <w:r>
-        <w:t>om</w:t>
-      </w:r>
-      <w:proofErr w:type="spellEnd"/>
-      <w:r>
-        <w:t xml:space="preserve"> </w:t>
-      </w:r>
-      <w:proofErr w:type="spellStart"/>
-      <w:r>
-        <w:t>hur</w:t>
-      </w:r>
-      <w:proofErr w:type="spellEnd"/>
-      <w:r>
-        <w:t xml:space="preserve"> </w:t>
-      </w:r>
-      <w:proofErr w:type="spellStart"/>
-      <w:r>
-        <w:t>många</w:t>
-      </w:r>
-      <w:proofErr w:type="spellEnd"/>
-      <w:r>
-        <w:t xml:space="preserve"> </w:t>
-      </w:r>
-      <w:proofErr w:type="spellStart"/>
-      <w:r>
-        <w:t>aktiva</w:t>
-      </w:r>
-      <w:proofErr w:type="spellEnd"/>
-      <w:r>
-        <w:t xml:space="preserve"> </w:t>
-      </w:r>
-      <w:proofErr w:type="spellStart"/>
-      <w:r>
-        <w:t>spärrar</w:t>
-      </w:r>
-      <w:proofErr w:type="spellEnd"/>
-      <w:r>
-        <w:t xml:space="preserve"> </w:t>
-      </w:r>
-      <w:proofErr w:type="spellStart"/>
-      <w:r>
-        <w:t>det</w:t>
-      </w:r>
-      <w:proofErr w:type="spellEnd"/>
-      <w:r>
-        <w:t xml:space="preserve"> </w:t>
-      </w:r>
-      <w:proofErr w:type="spellStart"/>
-      <w:r>
-        <w:t>finns</w:t>
-      </w:r>
-      <w:proofErr w:type="spellEnd"/>
-      <w:r>
-        <w:t>?</w:t>
-      </w:r>
-    </w:p>
-    <w:p>
-      <w:pPr>
-        <w:pStyle w:val="Kommentarer"/>
-      </w:pPr>
-    </w:p>
-    <w:p>
-      <w:pPr>
-        <w:pStyle w:val="Kommentarer"/>
-      </w:pPr>
-      <w:r>
-        <w:t xml:space="preserve">OLLE: </w:t>
-      </w:r>
-      <w:proofErr w:type="spellStart"/>
-      <w:r>
-        <w:t>Ja</w:t>
-      </w:r>
-      <w:proofErr w:type="spellEnd"/>
-      <w:r>
-        <w:t xml:space="preserve"> </w:t>
-      </w:r>
-      <w:proofErr w:type="spellStart"/>
-      <w:r>
-        <w:t>det</w:t>
-      </w:r>
-      <w:proofErr w:type="spellEnd"/>
-      <w:r>
-        <w:t xml:space="preserve"> </w:t>
-      </w:r>
-      <w:proofErr w:type="spellStart"/>
-      <w:r>
-        <w:t>stämmer</w:t>
-      </w:r>
-      <w:proofErr w:type="spellEnd"/>
-      <w:r>
-        <w:t xml:space="preserve">. </w:t>
-      </w:r>
-      <w:proofErr w:type="spellStart"/>
-      <w:r>
-        <w:t>Denna</w:t>
-      </w:r>
-      <w:proofErr w:type="spellEnd"/>
-      <w:r>
-        <w:t xml:space="preserve"> </w:t>
-      </w:r>
-      <w:proofErr w:type="spellStart"/>
-      <w:r>
-        <w:t>finns</w:t>
-      </w:r>
-      <w:proofErr w:type="spellEnd"/>
-      <w:r>
-        <w:t xml:space="preserve"> </w:t>
-      </w:r>
-      <w:proofErr w:type="spellStart"/>
-      <w:r>
-        <w:t>här</w:t>
-      </w:r>
-      <w:proofErr w:type="spellEnd"/>
-      <w:r>
-        <w:t xml:space="preserve"> </w:t>
-      </w:r>
-      <w:proofErr w:type="spellStart"/>
-      <w:r>
-        <w:t>för</w:t>
-      </w:r>
-      <w:proofErr w:type="spellEnd"/>
-      <w:r>
-        <w:t xml:space="preserve"> </w:t>
-      </w:r>
-      <w:proofErr w:type="spellStart"/>
-      <w:r>
-        <w:t>att</w:t>
-      </w:r>
-      <w:proofErr w:type="spellEnd"/>
-      <w:r>
-        <w:t xml:space="preserve"> </w:t>
-      </w:r>
-      <w:proofErr w:type="spellStart"/>
-      <w:r>
-        <w:t>likna</w:t>
-      </w:r>
-      <w:proofErr w:type="spellEnd"/>
-      <w:r>
-        <w:t xml:space="preserve"> “GetAllBlocks” men </w:t>
-      </w:r>
-      <w:proofErr w:type="spellStart"/>
-      <w:r>
-        <w:t>blir</w:t>
-      </w:r>
-      <w:proofErr w:type="spellEnd"/>
-      <w:r>
-        <w:t xml:space="preserve"> </w:t>
-      </w:r>
-      <w:proofErr w:type="spellStart"/>
-      <w:r>
-        <w:t>lite</w:t>
-      </w:r>
-      <w:proofErr w:type="spellEnd"/>
-      <w:r>
-        <w:t xml:space="preserve"> </w:t>
-      </w:r>
-      <w:proofErr w:type="spellStart"/>
-      <w:r>
-        <w:t>överflödig</w:t>
-      </w:r>
-      <w:proofErr w:type="spellEnd"/>
-      <w:r>
-        <w:t xml:space="preserve"> </w:t>
-      </w:r>
-      <w:proofErr w:type="spellStart"/>
-      <w:r>
-        <w:t>eftersom</w:t>
-      </w:r>
-      <w:proofErr w:type="spellEnd"/>
-      <w:r>
-        <w:t xml:space="preserve"> man </w:t>
-      </w:r>
-      <w:proofErr w:type="spellStart"/>
-      <w:r>
-        <w:t>redan</w:t>
-      </w:r>
-      <w:proofErr w:type="spellEnd"/>
-      <w:r>
-        <w:t xml:space="preserve"> </w:t>
-      </w:r>
-      <w:proofErr w:type="spellStart"/>
-      <w:r>
-        <w:t>känner</w:t>
-      </w:r>
-      <w:proofErr w:type="spellEnd"/>
-      <w:r>
-        <w:t xml:space="preserve"> till </w:t>
-      </w:r>
-      <w:proofErr w:type="spellStart"/>
-      <w:r>
-        <w:t>personnumret</w:t>
-      </w:r>
-      <w:proofErr w:type="spellEnd"/>
-      <w:r>
-        <w:t>.</w:t>
-      </w:r>
-    </w:p>
-  </w:comment>
-</w:comments>
 </file>
 
 <file path=word/endnotes.xml><?xml version="1.0" encoding="utf-8"?>
@@ -21694,7 +21534,7 @@
         <w:noProof/>
         <w:lang w:val="en-US"/>
       </w:rPr>
-      <w:t>13</w:t>
+      <w:t>14</w:t>
     </w:r>
     <w:r>
       <w:fldChar w:fldCharType="end"/>
@@ -21874,7 +21714,7 @@
         <w:noProof/>
         <w:sz w:val="24"/>
       </w:rPr>
-      <w:t>38</w:t>
+      <w:t>18</w:t>
     </w:r>
     <w:r>
       <w:rPr>
@@ -22532,9 +22372,6 @@
               <w:tab w:val="left" w:pos="31680"/>
             </w:tabs>
           </w:pPr>
-          <w:r>
-            <w:t>Inera AB</w:t>
-          </w:r>
         </w:p>
       </w:tc>
       <w:tc>
@@ -22670,7 +22507,7 @@
             <w:rPr>
               <w:noProof/>
             </w:rPr>
-            <w:t>13</w:t>
+            <w:t>14</w:t>
           </w:r>
           <w:r>
             <w:rPr>
@@ -22731,7 +22568,7 @@
             <w:fldChar w:fldCharType="separate"/>
           </w:r>
           <w:r>
-            <w:t>2011-10-26</w:t>
+            <w:t>2011-11-04</w:t>
           </w:r>
           <w:r>
             <w:rPr>
@@ -23618,7 +23455,7 @@
             <w:fldChar w:fldCharType="separate"/>
           </w:r>
           <w:r>
-            <w:t>2011-10-26</w:t>
+            <w:t>2011-11-04</w:t>
           </w:r>
           <w:r>
             <w:fldChar w:fldCharType="end"/>
@@ -24399,7 +24236,7 @@
             <w:rPr>
               <w:noProof/>
             </w:rPr>
-            <w:t>38</w:t>
+            <w:t>18</w:t>
           </w:r>
           <w:r>
             <w:rPr>
@@ -24460,7 +24297,7 @@
             <w:fldChar w:fldCharType="separate"/>
           </w:r>
           <w:r>
-            <w:t>2011-10-26</w:t>
+            <w:t>2011-11-04</w:t>
           </w:r>
           <w:r>
             <w:rPr>
@@ -28869,7 +28706,7 @@
 </file>
 
 <file path=customXml/itemProps1.xml><?xml version="1.0" encoding="utf-8"?>
-<ds:datastoreItem xmlns:ds="http://schemas.openxmlformats.org/officeDocument/2006/customXml" ds:itemID="{78C09E6D-0C49-C24C-AE82-9B97AB0DD886}">
+<ds:datastoreItem xmlns:ds="http://schemas.openxmlformats.org/officeDocument/2006/customXml" ds:itemID="{AF62B8F2-75B2-BE40-AF25-0461197B0E4A}">
   <ds:schemaRefs>
     <ds:schemaRef ds:uri="http://schemas.openxmlformats.org/officeDocument/2006/bibliography"/>
   </ds:schemaRefs>

</xml_diff>